<commit_message>
respond to another intro comment
</commit_message>
<xml_diff>
--- a/response_to_reviewers.docx
+++ b/response_to_reviewers.docx
@@ -43,7 +43,7 @@
           <w:sz w:val="22"/>
           <w:szCs w:val="22"/>
         </w:rPr>
-        <w:t>September 9, 2025</w:t>
+        <w:t>September 28, 2025</w:t>
       </w:r>
       <w:r>
         <w:rPr>
@@ -612,19 +612,17 @@
         </w:rPr>
         <w:t xml:space="preserve">We thank the reviewer for his positive assessment of the manuscript and for </w:t>
       </w:r>
-      <w:proofErr w:type="gramStart"/>
-      <w:r>
-        <w:rPr>
-          <w:rFonts w:asciiTheme="majorBidi" w:hAnsiTheme="majorBidi" w:cstheme="majorBidi"/>
-          <w:color w:val="156082" w:themeColor="accent1"/>
-          <w:kern w:val="0"/>
-          <w:sz w:val="22"/>
-          <w:szCs w:val="22"/>
-          <w:lang w:val="en-US"/>
-        </w:rPr>
-        <w:t>this suggestions</w:t>
-      </w:r>
-      <w:proofErr w:type="gramEnd"/>
+      <w:r>
+        <w:rPr>
+          <w:rFonts w:asciiTheme="majorBidi" w:hAnsiTheme="majorBidi" w:cstheme="majorBidi"/>
+          <w:color w:val="156082" w:themeColor="accent1"/>
+          <w:kern w:val="0"/>
+          <w:sz w:val="22"/>
+          <w:szCs w:val="22"/>
+          <w:lang w:val="en-US"/>
+        </w:rPr>
+        <w:t>these suggestions</w:t>
+      </w:r>
       <w:r>
         <w:rPr>
           <w:rFonts w:asciiTheme="majorBidi" w:hAnsiTheme="majorBidi" w:cstheme="majorBidi"/>
@@ -1422,16 +1420,7 @@
           <w:sz w:val="22"/>
           <w:szCs w:val="22"/>
         </w:rPr>
-        <w:t>This ambiguity results in</w:t>
-      </w:r>
-      <w:r>
-        <w:rPr>
-          <w:rFonts w:asciiTheme="majorBidi" w:hAnsiTheme="majorBidi"/>
-          <w:color w:val="156082" w:themeColor="accent1"/>
-          <w:sz w:val="22"/>
-          <w:szCs w:val="22"/>
-        </w:rPr>
-        <w:t>…”</w:t>
+        <w:t>This ambiguity results in…”</w:t>
       </w:r>
     </w:p>
     <w:p>
@@ -1780,16 +1769,7 @@
           <w:sz w:val="22"/>
           <w:szCs w:val="22"/>
         </w:rPr>
-        <w:t>This situation leads to practical non-identifiability, meaning that the data contain too little information to distinguish among parameters values and hence to estimate them reliably.</w:t>
-      </w:r>
-      <w:r>
-        <w:rPr>
-          <w:rFonts w:asciiTheme="majorBidi" w:eastAsiaTheme="minorEastAsia" w:hAnsiTheme="majorBidi"/>
-          <w:color w:val="156082" w:themeColor="accent1"/>
-          <w:sz w:val="22"/>
-          <w:szCs w:val="22"/>
-        </w:rPr>
-        <w:t>”</w:t>
+        <w:t>This situation leads to practical non-identifiability, meaning that the data contain too little information to distinguish among parameters values and hence to estimate them reliably.”</w:t>
       </w:r>
     </w:p>
     <w:p>
@@ -2559,16 +2539,7 @@
           <w:sz w:val="22"/>
           <w:szCs w:val="22"/>
         </w:rPr>
-        <w:t>surface where it is undefined (Figure S6). Such irregularities can cause convergence problems for the algorithm that maximizes the log-likelihood.</w:t>
-      </w:r>
-      <w:r>
-        <w:rPr>
-          <w:rFonts w:asciiTheme="majorBidi" w:hAnsiTheme="majorBidi"/>
-          <w:color w:val="156082" w:themeColor="accent1"/>
-          <w:sz w:val="22"/>
-          <w:szCs w:val="22"/>
-        </w:rPr>
-        <w:t>”</w:t>
+        <w:t>surface where it is undefined (Figure S6). Such irregularities can cause convergence problems for the algorithm that maximizes the log-likelihood.”</w:t>
       </w:r>
     </w:p>
     <w:p>
@@ -2866,34 +2837,7 @@
           <w:sz w:val="22"/>
           <w:szCs w:val="22"/>
         </w:rPr>
-        <w:t>Scenario C, triangle and solid lines</w:t>
-      </w:r>
-      <w:r>
-        <w:rPr>
-          <w:rFonts w:asciiTheme="majorBidi" w:hAnsiTheme="majorBidi"/>
-          <w:color w:val="156082" w:themeColor="accent1"/>
-          <w:sz w:val="22"/>
-          <w:szCs w:val="22"/>
-        </w:rPr>
-        <w:t>” to match “</w:t>
-      </w:r>
-      <w:r>
-        <w:rPr>
-          <w:rFonts w:asciiTheme="majorBidi" w:hAnsiTheme="majorBidi"/>
-          <w:color w:val="156082" w:themeColor="accent1"/>
-          <w:sz w:val="22"/>
-          <w:szCs w:val="22"/>
-        </w:rPr>
-        <w:t>Scenario A and B, dashed lines and circles</w:t>
-      </w:r>
-      <w:r>
-        <w:rPr>
-          <w:rFonts w:asciiTheme="majorBidi" w:hAnsiTheme="majorBidi"/>
-          <w:color w:val="156082" w:themeColor="accent1"/>
-          <w:sz w:val="22"/>
-          <w:szCs w:val="22"/>
-        </w:rPr>
-        <w:t>”</w:t>
+        <w:t>Scenario C, triangle and solid lines” to match “Scenario A and B, dashed lines and circles”</w:t>
       </w:r>
     </w:p>
     <w:p>
@@ -4089,123 +4033,419 @@
           <w:lang w:val="en-US"/>
         </w:rPr>
         <w:lastRenderedPageBreak/>
-        <w:t xml:space="preserve">Did people really stop theorizing about handedness in 1995? </w:t>
-      </w:r>
-      <w:r>
-        <w:rPr>
-          <w:rFonts w:asciiTheme="majorBidi" w:hAnsiTheme="majorBidi" w:cstheme="majorBidi"/>
-          <w:color w:val="000000"/>
-          <w:kern w:val="0"/>
+        <w:t xml:space="preserve">Did people really stop theorizing about handedness in </w:t>
+      </w:r>
+      <w:r>
+        <w:rPr>
+          <w:rFonts w:asciiTheme="majorBidi" w:hAnsiTheme="majorBidi" w:cstheme="majorBidi"/>
+          <w:color w:val="000000"/>
+          <w:kern w:val="0"/>
+          <w:sz w:val="22"/>
+          <w:szCs w:val="22"/>
+          <w:lang w:val="en-US"/>
+        </w:rPr>
+        <w:t xml:space="preserve">1995? What is the current state of the theory? How did Laland et al. influence it? How does this re-analysis influence the state of the field (other than giving python code to make data fitting a la Laland et al. easier)? I think this again is a very </w:t>
+      </w:r>
+      <w:proofErr w:type="gramStart"/>
+      <w:r>
+        <w:rPr>
+          <w:rFonts w:asciiTheme="majorBidi" w:hAnsiTheme="majorBidi" w:cstheme="majorBidi"/>
+          <w:color w:val="000000"/>
+          <w:kern w:val="0"/>
+          <w:sz w:val="22"/>
+          <w:szCs w:val="22"/>
+          <w:lang w:val="en-US"/>
+        </w:rPr>
+        <w:t>big missed</w:t>
+      </w:r>
+      <w:proofErr w:type="gramEnd"/>
+      <w:r>
+        <w:rPr>
+          <w:rFonts w:asciiTheme="majorBidi" w:hAnsiTheme="majorBidi" w:cstheme="majorBidi"/>
+          <w:color w:val="000000"/>
+          <w:kern w:val="0"/>
+          <w:sz w:val="22"/>
+          <w:szCs w:val="22"/>
+          <w:lang w:val="en-US"/>
+        </w:rPr>
+        <w:t xml:space="preserve"> opportunity for impact for this paper.</w:t>
+      </w:r>
+    </w:p>
+    <w:p>
+      <w:pPr>
+        <w:spacing w:before="100" w:beforeAutospacing="1" w:after="100" w:afterAutospacing="1"/>
+        <w:rPr>
+          <w:rFonts w:asciiTheme="majorBidi" w:hAnsiTheme="majorBidi"/>
+          <w:color w:val="156082" w:themeColor="accent1"/>
+          <w:sz w:val="22"/>
+          <w:szCs w:val="22"/>
+          <w:highlight w:val="white"/>
+        </w:rPr>
+      </w:pPr>
+      <w:r>
+        <w:rPr>
+          <w:rFonts w:asciiTheme="majorBidi" w:hAnsiTheme="majorBidi"/>
+          <w:color w:val="156082" w:themeColor="accent1"/>
+          <w:sz w:val="22"/>
+          <w:szCs w:val="22"/>
+          <w:highlight w:val="white"/>
+        </w:rPr>
+        <w:t>We agree the Introduction stopped conceptually at Laland et al. (1995). We revised it by inserting a concise paragraph that summarizes post-1995 theorizing and situates Laland et al.’s influence</w:t>
+      </w:r>
+      <w:r>
+        <w:rPr>
+          <w:rFonts w:asciiTheme="majorBidi" w:hAnsiTheme="majorBidi"/>
+          <w:color w:val="156082" w:themeColor="accent1"/>
+          <w:sz w:val="22"/>
+          <w:szCs w:val="22"/>
+          <w:highlight w:val="white"/>
+        </w:rPr>
+        <w:t xml:space="preserve"> (line </w:t>
+      </w:r>
+      <w:r>
+        <w:rPr>
+          <w:rFonts w:asciiTheme="majorBidi" w:hAnsiTheme="majorBidi"/>
+          <w:color w:val="156082" w:themeColor="accent1"/>
           <w:sz w:val="22"/>
           <w:szCs w:val="22"/>
           <w:highlight w:val="yellow"/>
-          <w:lang w:val="en-US"/>
-        </w:rPr>
-        <w:t>What is the current state of the theory? How did Laland et al. influence it? How does this re-analysis influence the state of the field</w:t>
-      </w:r>
-      <w:r>
-        <w:rPr>
-          <w:rFonts w:asciiTheme="majorBidi" w:hAnsiTheme="majorBidi" w:cstheme="majorBidi"/>
-          <w:color w:val="000000"/>
-          <w:kern w:val="0"/>
-          <w:sz w:val="22"/>
-          <w:szCs w:val="22"/>
-          <w:lang w:val="en-US"/>
-        </w:rPr>
-        <w:t xml:space="preserve"> (other than giving python code to make data fitting a la Laland et al. easier)? I think this again is a very </w:t>
-      </w:r>
-      <w:proofErr w:type="gramStart"/>
-      <w:r>
-        <w:rPr>
-          <w:rFonts w:asciiTheme="majorBidi" w:hAnsiTheme="majorBidi" w:cstheme="majorBidi"/>
-          <w:color w:val="000000"/>
-          <w:kern w:val="0"/>
-          <w:sz w:val="22"/>
-          <w:szCs w:val="22"/>
-          <w:lang w:val="en-US"/>
-        </w:rPr>
-        <w:t>big missed</w:t>
-      </w:r>
-      <w:proofErr w:type="gramEnd"/>
-      <w:r>
-        <w:rPr>
-          <w:rFonts w:asciiTheme="majorBidi" w:hAnsiTheme="majorBidi" w:cstheme="majorBidi"/>
-          <w:color w:val="000000"/>
-          <w:kern w:val="0"/>
-          <w:sz w:val="22"/>
-          <w:szCs w:val="22"/>
-          <w:lang w:val="en-US"/>
-        </w:rPr>
-        <w:t xml:space="preserve"> opportunity for impact for this paper.</w:t>
-      </w:r>
-    </w:p>
-    <w:p>
-      <w:pPr>
-        <w:autoSpaceDE w:val="0"/>
-        <w:autoSpaceDN w:val="0"/>
-        <w:adjustRightInd w:val="0"/>
-        <w:rPr>
-          <w:rFonts w:asciiTheme="majorBidi" w:hAnsiTheme="majorBidi" w:cstheme="majorBidi"/>
-          <w:color w:val="000000"/>
-          <w:kern w:val="0"/>
-          <w:sz w:val="22"/>
-          <w:szCs w:val="22"/>
-          <w:lang w:val="en-US"/>
-        </w:rPr>
-      </w:pPr>
-    </w:p>
-    <w:p>
-      <w:pPr>
-        <w:autoSpaceDE w:val="0"/>
-        <w:autoSpaceDN w:val="0"/>
-        <w:adjustRightInd w:val="0"/>
-        <w:rPr>
-          <w:rFonts w:asciiTheme="majorBidi" w:hAnsiTheme="majorBidi" w:cstheme="majorBidi"/>
-          <w:color w:val="000000"/>
-          <w:kern w:val="0"/>
-          <w:sz w:val="22"/>
-          <w:szCs w:val="22"/>
-          <w:lang w:val="en-US"/>
-        </w:rPr>
-      </w:pPr>
-    </w:p>
-    <w:p>
-      <w:pPr>
-        <w:autoSpaceDE w:val="0"/>
-        <w:autoSpaceDN w:val="0"/>
-        <w:adjustRightInd w:val="0"/>
-        <w:rPr>
-          <w:rFonts w:asciiTheme="majorBidi" w:hAnsiTheme="majorBidi" w:cstheme="majorBidi"/>
-          <w:color w:val="000000"/>
-          <w:kern w:val="0"/>
-          <w:sz w:val="22"/>
-          <w:szCs w:val="22"/>
-          <w:lang w:val="en-US"/>
-        </w:rPr>
-      </w:pPr>
-    </w:p>
-    <w:p>
-      <w:pPr>
-        <w:autoSpaceDE w:val="0"/>
-        <w:autoSpaceDN w:val="0"/>
-        <w:adjustRightInd w:val="0"/>
-        <w:rPr>
-          <w:rFonts w:asciiTheme="majorBidi" w:hAnsiTheme="majorBidi" w:cstheme="majorBidi"/>
-          <w:color w:val="000000"/>
-          <w:kern w:val="0"/>
-          <w:sz w:val="22"/>
-          <w:szCs w:val="22"/>
-          <w:lang w:val="en-US"/>
-        </w:rPr>
-      </w:pPr>
-      <w:r>
-        <w:rPr>
-          <w:rFonts w:asciiTheme="majorBidi" w:hAnsiTheme="majorBidi" w:cstheme="majorBidi"/>
-          <w:color w:val="000000"/>
-          <w:kern w:val="0"/>
+        </w:rPr>
+        <w:t>XXX</w:t>
+      </w:r>
+      <w:r>
+        <w:rPr>
+          <w:rFonts w:asciiTheme="majorBidi" w:hAnsiTheme="majorBidi"/>
+          <w:color w:val="156082" w:themeColor="accent1"/>
+          <w:sz w:val="22"/>
+          <w:szCs w:val="22"/>
+          <w:highlight w:val="white"/>
+        </w:rPr>
+        <w:t>)</w:t>
+      </w:r>
+      <w:r>
+        <w:rPr>
+          <w:rFonts w:asciiTheme="majorBidi" w:hAnsiTheme="majorBidi"/>
+          <w:color w:val="156082" w:themeColor="accent1"/>
+          <w:sz w:val="22"/>
+          <w:szCs w:val="22"/>
+          <w:highlight w:val="white"/>
+        </w:rPr>
+        <w:t>:</w:t>
+      </w:r>
+    </w:p>
+    <w:p>
+      <w:pPr>
+        <w:spacing w:before="100" w:beforeAutospacing="1" w:after="100" w:afterAutospacing="1"/>
+        <w:ind w:left="720"/>
+        <w:rPr>
+          <w:rFonts w:asciiTheme="majorBidi" w:hAnsiTheme="majorBidi"/>
+          <w:color w:val="156082" w:themeColor="accent1"/>
+          <w:sz w:val="22"/>
+          <w:szCs w:val="22"/>
+          <w:highlight w:val="white"/>
+        </w:rPr>
+      </w:pPr>
+      <w:r>
+        <w:rPr>
+          <w:rFonts w:asciiTheme="majorBidi" w:hAnsiTheme="majorBidi"/>
+          <w:color w:val="156082" w:themeColor="accent1"/>
+          <w:sz w:val="22"/>
+          <w:szCs w:val="22"/>
+          <w:highlight w:val="white"/>
+        </w:rPr>
+        <w:t>“</w:t>
+      </w:r>
+      <w:r>
+        <w:rPr>
+          <w:rFonts w:asciiTheme="majorBidi" w:hAnsiTheme="majorBidi"/>
+          <w:color w:val="156082" w:themeColor="accent1"/>
+          <w:sz w:val="22"/>
+          <w:szCs w:val="22"/>
+          <w:highlight w:val="white"/>
+        </w:rPr>
+        <w:t xml:space="preserve">Over the past century a substantial literature on handedness has accumulated. Both genes and culture contribute, although their relative </w:t>
+      </w:r>
+      <w:r>
+        <w:rPr>
+          <w:rFonts w:asciiTheme="majorBidi" w:hAnsiTheme="majorBidi"/>
+          <w:color w:val="156082" w:themeColor="accent1"/>
+          <w:sz w:val="22"/>
+          <w:szCs w:val="22"/>
+          <w:highlight w:val="white"/>
+        </w:rPr>
+        <w:t>contributions</w:t>
+      </w:r>
+      <w:r>
+        <w:rPr>
+          <w:rFonts w:asciiTheme="majorBidi" w:hAnsiTheme="majorBidi"/>
+          <w:color w:val="156082" w:themeColor="accent1"/>
+          <w:sz w:val="22"/>
+          <w:szCs w:val="22"/>
+          <w:highlight w:val="white"/>
+        </w:rPr>
+        <w:t xml:space="preserve"> remain unresolved, and recent </w:t>
+      </w:r>
+      <w:r>
+        <w:rPr>
+          <w:rFonts w:asciiTheme="majorBidi" w:hAnsiTheme="majorBidi"/>
+          <w:color w:val="156082" w:themeColor="accent1"/>
+          <w:sz w:val="22"/>
+          <w:szCs w:val="22"/>
+          <w:highlight w:val="white"/>
+        </w:rPr>
+        <w:t>studies</w:t>
+      </w:r>
+      <w:r>
+        <w:rPr>
+          <w:rFonts w:asciiTheme="majorBidi" w:hAnsiTheme="majorBidi"/>
+          <w:color w:val="156082" w:themeColor="accent1"/>
+          <w:sz w:val="22"/>
+          <w:szCs w:val="22"/>
+          <w:highlight w:val="white"/>
+        </w:rPr>
+        <w:t xml:space="preserve"> call for multifactorial models that integrate both influences </w:t>
+      </w:r>
+      <w:r>
+        <w:rPr>
+          <w:rFonts w:asciiTheme="majorBidi" w:hAnsiTheme="majorBidi"/>
+          <w:color w:val="156082" w:themeColor="accent1"/>
+          <w:sz w:val="22"/>
+          <w:szCs w:val="22"/>
+          <w:highlight w:val="white"/>
+        </w:rPr>
+        <w:t>(</w:t>
+      </w:r>
+      <w:r>
+        <w:rPr>
+          <w:rFonts w:asciiTheme="majorBidi" w:hAnsiTheme="majorBidi"/>
+          <w:color w:val="156082" w:themeColor="accent1"/>
+          <w:sz w:val="22"/>
+          <w:szCs w:val="22"/>
+          <w:highlight w:val="white"/>
+        </w:rPr>
+        <w:t>Llaurens et al., 2009</w:t>
+      </w:r>
+      <w:r>
+        <w:rPr>
+          <w:rFonts w:asciiTheme="majorBidi" w:hAnsiTheme="majorBidi"/>
+          <w:color w:val="156082" w:themeColor="accent1"/>
+          <w:sz w:val="22"/>
+          <w:szCs w:val="22"/>
+          <w:highlight w:val="white"/>
+        </w:rPr>
+        <w:t xml:space="preserve">; Laland, 2008; Schmitz et al., 2017; Michel et al., 2018). Two prominent post-1995 evolutionary explanations are </w:t>
+      </w:r>
+      <w:r>
+        <w:rPr>
+          <w:rFonts w:asciiTheme="majorBidi" w:hAnsiTheme="majorBidi"/>
+          <w:color w:val="156082" w:themeColor="accent1"/>
+          <w:sz w:val="22"/>
+          <w:szCs w:val="22"/>
+          <w:highlight w:val="white"/>
+        </w:rPr>
+        <w:t xml:space="preserve">the </w:t>
+      </w:r>
+      <w:r>
+        <w:rPr>
+          <w:rFonts w:asciiTheme="majorBidi" w:hAnsiTheme="majorBidi"/>
+          <w:i/>
+          <w:iCs/>
+          <w:color w:val="156082" w:themeColor="accent1"/>
+          <w:sz w:val="22"/>
+          <w:szCs w:val="22"/>
+          <w:highlight w:val="white"/>
+        </w:rPr>
+        <w:t>fighting hypothesis</w:t>
+      </w:r>
+      <w:r>
+        <w:rPr>
+          <w:rFonts w:asciiTheme="majorBidi" w:hAnsiTheme="majorBidi"/>
+          <w:color w:val="156082" w:themeColor="accent1"/>
+          <w:sz w:val="22"/>
+          <w:szCs w:val="22"/>
+          <w:highlight w:val="white"/>
+        </w:rPr>
+        <w:t>, which maintains left-handedness by negative frequency-dependent selection</w:t>
+      </w:r>
+      <w:r>
+        <w:rPr>
+          <w:rFonts w:asciiTheme="majorBidi" w:hAnsiTheme="majorBidi"/>
+          <w:color w:val="156082" w:themeColor="accent1"/>
+          <w:sz w:val="22"/>
+          <w:szCs w:val="22"/>
+          <w:highlight w:val="white"/>
+        </w:rPr>
+        <w:t xml:space="preserve"> </w:t>
+      </w:r>
+      <w:r>
+        <w:rPr>
+          <w:rFonts w:asciiTheme="majorBidi" w:hAnsiTheme="majorBidi"/>
+          <w:color w:val="156082" w:themeColor="accent1"/>
+          <w:sz w:val="22"/>
+          <w:szCs w:val="22"/>
+          <w:highlight w:val="white"/>
+        </w:rPr>
+        <w:t>(Raymond et al., 1996</w:t>
+      </w:r>
+      <w:r>
+        <w:rPr>
+          <w:rFonts w:asciiTheme="majorBidi" w:hAnsiTheme="majorBidi"/>
+          <w:color w:val="156082" w:themeColor="accent1"/>
+          <w:sz w:val="22"/>
+          <w:szCs w:val="22"/>
+          <w:highlight w:val="white"/>
+        </w:rPr>
+        <w:t xml:space="preserve">; Faurie &amp; Raymond 2005), and the </w:t>
+      </w:r>
+      <w:r>
+        <w:rPr>
+          <w:rFonts w:asciiTheme="majorBidi" w:hAnsiTheme="majorBidi"/>
+          <w:i/>
+          <w:iCs/>
+          <w:color w:val="156082" w:themeColor="accent1"/>
+          <w:sz w:val="22"/>
+          <w:szCs w:val="22"/>
+          <w:highlight w:val="white"/>
+        </w:rPr>
+        <w:t xml:space="preserve">innate-superiority hypothesis </w:t>
+      </w:r>
+      <w:r>
+        <w:rPr>
+          <w:rFonts w:asciiTheme="majorBidi" w:hAnsiTheme="majorBidi"/>
+          <w:color w:val="156082" w:themeColor="accent1"/>
+          <w:sz w:val="22"/>
+          <w:szCs w:val="22"/>
+          <w:highlight w:val="white"/>
+        </w:rPr>
+        <w:t>from the sports-performance literature, which proposes frequency-independent perceptual or neural advantages for left-handers in some sports; its evolutionary relevance remains uncertain (Akpinar &amp; Bicer, 2014; Simon et al., 2025). At present, to our knowledge, Laland et al.’s gene-culture model remains the only framework that combines genetic and cultural effects and estimates them from data.</w:t>
+      </w:r>
+      <w:r>
+        <w:rPr>
+          <w:rFonts w:asciiTheme="majorBidi" w:hAnsiTheme="majorBidi"/>
+          <w:color w:val="156082" w:themeColor="accent1"/>
+          <w:sz w:val="22"/>
+          <w:szCs w:val="22"/>
+          <w:highlight w:val="white"/>
+        </w:rPr>
+        <w:t>”</w:t>
+      </w:r>
+    </w:p>
+    <w:p>
+      <w:pPr>
+        <w:spacing w:before="100" w:beforeAutospacing="1" w:after="100" w:afterAutospacing="1"/>
+        <w:rPr>
+          <w:rFonts w:asciiTheme="majorBidi" w:hAnsiTheme="majorBidi"/>
+          <w:color w:val="156082" w:themeColor="accent1"/>
+          <w:sz w:val="22"/>
+          <w:szCs w:val="22"/>
+          <w:highlight w:val="white"/>
+        </w:rPr>
+      </w:pPr>
+      <w:r>
+        <w:rPr>
+          <w:rFonts w:asciiTheme="majorBidi" w:hAnsiTheme="majorBidi"/>
+          <w:color w:val="156082" w:themeColor="accent1"/>
+          <w:sz w:val="22"/>
+          <w:szCs w:val="22"/>
+          <w:highlight w:val="white"/>
+        </w:rPr>
+        <w:t>and clarifying our contribution beyond code</w:t>
+      </w:r>
+      <w:r>
+        <w:rPr>
+          <w:rFonts w:asciiTheme="majorBidi" w:hAnsiTheme="majorBidi"/>
+          <w:color w:val="156082" w:themeColor="accent1"/>
+          <w:sz w:val="22"/>
+          <w:szCs w:val="22"/>
+          <w:highlight w:val="white"/>
+        </w:rPr>
+        <w:t xml:space="preserve"> (line </w:t>
+      </w:r>
+      <w:r>
+        <w:rPr>
+          <w:rFonts w:asciiTheme="majorBidi" w:hAnsiTheme="majorBidi"/>
+          <w:color w:val="156082" w:themeColor="accent1"/>
           <w:sz w:val="22"/>
           <w:szCs w:val="22"/>
           <w:highlight w:val="yellow"/>
+        </w:rPr>
+        <w:t>XXX</w:t>
+      </w:r>
+      <w:r>
+        <w:rPr>
+          <w:rFonts w:asciiTheme="majorBidi" w:hAnsiTheme="majorBidi"/>
+          <w:color w:val="156082" w:themeColor="accent1"/>
+          <w:sz w:val="22"/>
+          <w:szCs w:val="22"/>
+          <w:highlight w:val="white"/>
+        </w:rPr>
+        <w:t>)</w:t>
+      </w:r>
+      <w:r>
+        <w:rPr>
+          <w:rFonts w:asciiTheme="majorBidi" w:hAnsiTheme="majorBidi"/>
+          <w:color w:val="156082" w:themeColor="accent1"/>
+          <w:sz w:val="22"/>
+          <w:szCs w:val="22"/>
+          <w:highlight w:val="white"/>
+        </w:rPr>
+        <w:t>:</w:t>
+      </w:r>
+    </w:p>
+    <w:p>
+      <w:pPr>
+        <w:spacing w:before="100" w:beforeAutospacing="1" w:after="100" w:afterAutospacing="1"/>
+        <w:ind w:left="720"/>
+        <w:rPr>
+          <w:rFonts w:asciiTheme="majorBidi" w:hAnsiTheme="majorBidi"/>
+          <w:color w:val="156082" w:themeColor="accent1"/>
+          <w:sz w:val="22"/>
+          <w:szCs w:val="22"/>
+          <w:highlight w:val="white"/>
+        </w:rPr>
+      </w:pPr>
+      <w:r>
+        <w:rPr>
+          <w:rFonts w:asciiTheme="majorBidi" w:hAnsiTheme="majorBidi"/>
+          <w:color w:val="156082" w:themeColor="accent1"/>
+          <w:sz w:val="22"/>
+          <w:szCs w:val="22"/>
+          <w:highlight w:val="white"/>
+        </w:rPr>
+        <w:t>“</w:t>
+      </w:r>
+      <w:r>
+        <w:rPr>
+          <w:rFonts w:asciiTheme="majorBidi" w:hAnsiTheme="majorBidi"/>
+          <w:color w:val="156082" w:themeColor="accent1"/>
+          <w:sz w:val="22"/>
+          <w:szCs w:val="22"/>
+          <w:highlight w:val="white"/>
+        </w:rPr>
+        <w:t>We provide an open-source implementation written in Python (Van Rossum, 2007) and a transparent replication protocol. This work may provide a foundation for further exploration of gene-culture models and analysis of cross-cultural datasets to test hypotheses that gene-cultural transmission of human handedness, or other traits under gene-culture co-evolution, varies between populations”</w:t>
+      </w:r>
+    </w:p>
+    <w:p>
+      <w:pPr>
+        <w:autoSpaceDE w:val="0"/>
+        <w:autoSpaceDN w:val="0"/>
+        <w:adjustRightInd w:val="0"/>
+        <w:rPr>
+          <w:rFonts w:asciiTheme="majorBidi" w:hAnsiTheme="majorBidi" w:cstheme="majorBidi"/>
+          <w:color w:val="000000"/>
+          <w:kern w:val="0"/>
+          <w:sz w:val="22"/>
+          <w:szCs w:val="22"/>
+          <w:lang w:val="en-US"/>
+        </w:rPr>
+      </w:pPr>
+      <w:r>
+        <w:rPr>
+          <w:rFonts w:asciiTheme="majorBidi" w:hAnsiTheme="majorBidi" w:cstheme="majorBidi"/>
+          <w:color w:val="000000"/>
+          <w:kern w:val="0"/>
+          <w:sz w:val="22"/>
+          <w:szCs w:val="22"/>
           <w:lang w:val="en-US"/>
         </w:rPr>
         <w:t xml:space="preserve">How do the completely cultural transmission square with estimates of genetic heritability and potential genetic influences on handedness (e.g. </w:t>
@@ -4218,104 +4458,234 @@
           <w:kern w:val="0"/>
           <w:sz w:val="22"/>
           <w:szCs w:val="22"/>
+          <w:lang w:val="en-US"/>
+        </w:rPr>
+        <w:t>Llaurens</w:t>
+      </w:r>
+      <w:proofErr w:type="spellEnd"/>
+      <w:r>
+        <w:rPr>
+          <w:rFonts w:asciiTheme="majorBidi" w:hAnsiTheme="majorBidi" w:cstheme="majorBidi"/>
+          <w:color w:val="000000"/>
+          <w:kern w:val="0"/>
+          <w:sz w:val="22"/>
+          <w:szCs w:val="22"/>
+          <w:lang w:val="en-US"/>
+        </w:rPr>
+        <w:t xml:space="preserve"> et al. 2008 Phil Trans B)? Clearly cultural or social heritability can appear as genetic heritability, and different methods will have different ability to distinguish these. But this bears commenting on. Again, I understand</w:t>
+      </w:r>
+      <w:r>
+        <w:rPr>
+          <w:rFonts w:asciiTheme="majorBidi" w:hAnsiTheme="majorBidi" w:cstheme="majorBidi"/>
+          <w:color w:val="000000"/>
+          <w:kern w:val="0"/>
+          <w:sz w:val="22"/>
+          <w:szCs w:val="22"/>
+          <w:lang w:val="en-US"/>
+        </w:rPr>
+        <w:t xml:space="preserve"> that your goal is not to defend the Laland et al. model against other models necessarily, but also again, the last 30 years did see a lot more genomic data come out (as well as cultural) and it seems strange not to comment on these much at all.</w:t>
+      </w:r>
+    </w:p>
+    <w:p>
+      <w:pPr>
+        <w:autoSpaceDE w:val="0"/>
+        <w:autoSpaceDN w:val="0"/>
+        <w:adjustRightInd w:val="0"/>
+        <w:rPr>
+          <w:rFonts w:asciiTheme="majorBidi" w:hAnsiTheme="majorBidi" w:cstheme="majorBidi"/>
+          <w:color w:val="000000"/>
+          <w:kern w:val="0"/>
+          <w:sz w:val="22"/>
+          <w:szCs w:val="22"/>
+          <w:lang w:val="en-US"/>
+        </w:rPr>
+      </w:pPr>
+    </w:p>
+    <w:p>
+      <w:pPr>
+        <w:rPr>
+          <w:rFonts w:asciiTheme="majorBidi" w:hAnsiTheme="majorBidi"/>
+          <w:color w:val="156082" w:themeColor="accent1"/>
+          <w:sz w:val="22"/>
+          <w:szCs w:val="22"/>
+          <w:highlight w:val="white"/>
+        </w:rPr>
+      </w:pPr>
+      <w:r>
+        <w:rPr>
+          <w:rFonts w:asciiTheme="majorBidi" w:hAnsiTheme="majorBidi"/>
+          <w:color w:val="156082" w:themeColor="accent1"/>
+          <w:sz w:val="22"/>
+          <w:szCs w:val="22"/>
+          <w:highlight w:val="white"/>
+        </w:rPr>
+        <w:t>We introduce a new paragraph to the introduction that discusses genomic evidence</w:t>
+      </w:r>
+      <w:r>
+        <w:rPr>
+          <w:rFonts w:asciiTheme="majorBidi" w:hAnsiTheme="majorBidi"/>
+          <w:color w:val="156082" w:themeColor="accent1"/>
+          <w:sz w:val="22"/>
+          <w:szCs w:val="22"/>
+          <w:highlight w:val="white"/>
+        </w:rPr>
+        <w:t xml:space="preserve"> and includes the reference given by the reviewer</w:t>
+      </w:r>
+      <w:r>
+        <w:rPr>
+          <w:rFonts w:asciiTheme="majorBidi" w:hAnsiTheme="majorBidi"/>
+          <w:color w:val="156082" w:themeColor="accent1"/>
+          <w:sz w:val="22"/>
+          <w:szCs w:val="22"/>
+          <w:highlight w:val="white"/>
+        </w:rPr>
+        <w:t xml:space="preserve"> (line </w:t>
+      </w:r>
+      <w:r>
+        <w:rPr>
+          <w:rFonts w:asciiTheme="majorBidi" w:hAnsiTheme="majorBidi"/>
+          <w:color w:val="156082" w:themeColor="accent1"/>
+          <w:sz w:val="22"/>
+          <w:szCs w:val="22"/>
           <w:highlight w:val="yellow"/>
-          <w:lang w:val="en-US"/>
-        </w:rPr>
-        <w:t>Llaurens</w:t>
-      </w:r>
-      <w:proofErr w:type="spellEnd"/>
-      <w:r>
-        <w:rPr>
-          <w:rFonts w:asciiTheme="majorBidi" w:hAnsiTheme="majorBidi" w:cstheme="majorBidi"/>
-          <w:color w:val="000000"/>
-          <w:kern w:val="0"/>
-          <w:sz w:val="22"/>
-          <w:szCs w:val="22"/>
-          <w:highlight w:val="yellow"/>
-          <w:lang w:val="en-US"/>
-        </w:rPr>
-        <w:t xml:space="preserve"> et al. 2008 Phil Trans B)? Clearly cultural or social heritability can appear as genetic heritability, and different methods will have different ability to distinguish these. But this bears commenting on</w:t>
-      </w:r>
-      <w:r>
-        <w:rPr>
-          <w:rFonts w:asciiTheme="majorBidi" w:hAnsiTheme="majorBidi" w:cstheme="majorBidi"/>
-          <w:color w:val="000000"/>
-          <w:kern w:val="0"/>
-          <w:sz w:val="22"/>
-          <w:szCs w:val="22"/>
-          <w:lang w:val="en-US"/>
-        </w:rPr>
-        <w:t>. Again, I understand that your goal is not to defend the Laland et al. model against other models necessarily, but also again, the last 30 years did see a lot more genomic data come out (as well as cultural) and it seems strange not to comment on these much at all.</w:t>
-      </w:r>
-    </w:p>
-    <w:p>
-      <w:pPr>
-        <w:autoSpaceDE w:val="0"/>
-        <w:autoSpaceDN w:val="0"/>
-        <w:adjustRightInd w:val="0"/>
-        <w:rPr>
-          <w:rFonts w:asciiTheme="majorBidi" w:hAnsiTheme="majorBidi" w:cstheme="majorBidi"/>
-          <w:color w:val="000000"/>
-          <w:kern w:val="0"/>
-          <w:sz w:val="22"/>
-          <w:szCs w:val="22"/>
-          <w:lang w:val="en-US"/>
-        </w:rPr>
-      </w:pPr>
-    </w:p>
-    <w:p>
-      <w:pPr>
-        <w:autoSpaceDE w:val="0"/>
-        <w:autoSpaceDN w:val="0"/>
-        <w:adjustRightInd w:val="0"/>
-        <w:rPr>
-          <w:rFonts w:asciiTheme="majorBidi" w:hAnsiTheme="majorBidi" w:cstheme="majorBidi"/>
-          <w:color w:val="000000"/>
-          <w:kern w:val="0"/>
-          <w:sz w:val="22"/>
-          <w:szCs w:val="22"/>
-          <w:lang w:val="en-US"/>
-        </w:rPr>
-      </w:pPr>
-    </w:p>
-    <w:p>
-      <w:pPr>
-        <w:autoSpaceDE w:val="0"/>
-        <w:autoSpaceDN w:val="0"/>
-        <w:adjustRightInd w:val="0"/>
-        <w:rPr>
-          <w:rFonts w:asciiTheme="majorBidi" w:hAnsiTheme="majorBidi" w:cstheme="majorBidi"/>
-          <w:color w:val="000000"/>
-          <w:kern w:val="0"/>
-          <w:sz w:val="22"/>
-          <w:szCs w:val="22"/>
-          <w:lang w:val="en-US"/>
-        </w:rPr>
-      </w:pPr>
-    </w:p>
-    <w:p>
-      <w:pPr>
-        <w:autoSpaceDE w:val="0"/>
-        <w:autoSpaceDN w:val="0"/>
-        <w:adjustRightInd w:val="0"/>
-        <w:rPr>
-          <w:rFonts w:asciiTheme="majorBidi" w:hAnsiTheme="majorBidi" w:cstheme="majorBidi"/>
-          <w:color w:val="000000"/>
-          <w:kern w:val="0"/>
-          <w:sz w:val="22"/>
-          <w:szCs w:val="22"/>
-          <w:lang w:val="en-US"/>
-        </w:rPr>
-      </w:pPr>
-      <w:r>
-        <w:rPr>
-          <w:rFonts w:asciiTheme="majorBidi" w:hAnsiTheme="majorBidi" w:cstheme="majorBidi"/>
-          <w:color w:val="000000"/>
-          <w:kern w:val="0"/>
-          <w:sz w:val="22"/>
-          <w:szCs w:val="22"/>
-          <w:lang w:val="en-US"/>
-        </w:rPr>
+        </w:rPr>
+        <w:t>XXX</w:t>
+      </w:r>
+      <w:r>
+        <w:rPr>
+          <w:rFonts w:asciiTheme="majorBidi" w:hAnsiTheme="majorBidi"/>
+          <w:color w:val="156082" w:themeColor="accent1"/>
+          <w:sz w:val="22"/>
+          <w:szCs w:val="22"/>
+          <w:highlight w:val="white"/>
+        </w:rPr>
+        <w:t xml:space="preserve">): </w:t>
+      </w:r>
+    </w:p>
+    <w:p>
+      <w:pPr>
+        <w:ind w:left="720"/>
+        <w:rPr>
+          <w:rFonts w:asciiTheme="majorBidi" w:hAnsiTheme="majorBidi"/>
+          <w:color w:val="156082" w:themeColor="accent1"/>
+          <w:sz w:val="22"/>
+          <w:szCs w:val="22"/>
+          <w:highlight w:val="white"/>
+        </w:rPr>
+      </w:pPr>
+      <w:r>
+        <w:rPr>
+          <w:rFonts w:asciiTheme="majorBidi" w:hAnsiTheme="majorBidi"/>
+          <w:color w:val="156082" w:themeColor="accent1"/>
+          <w:sz w:val="22"/>
+          <w:szCs w:val="22"/>
+          <w:highlight w:val="white"/>
+        </w:rPr>
+        <w:t>“</w:t>
+      </w:r>
+      <w:r>
+        <w:rPr>
+          <w:rFonts w:asciiTheme="majorBidi" w:hAnsiTheme="majorBidi"/>
+          <w:color w:val="156082" w:themeColor="accent1"/>
+          <w:sz w:val="22"/>
+          <w:szCs w:val="22"/>
+          <w:highlight w:val="white"/>
+        </w:rPr>
+        <w:t>Genomic-era evidence shows modest but consistent genetic contributions to handedness. Twin meta-analyses estimate additive genetic effects of ~25% with negligible shared family environment effect (Medland et al., 2006; Paracchini, 2021). SNP-based heritability for left-handedness is low, ~4.35% in UK Biobank (de Kovel et al., 2019). Large-scale genome-wide association studies demonstrate highly polygenic architecture with many small-effect loci (Cuellar-Partida et al., 2021). Rare coding variants contribute an exome-wide heritability of ~0.9% (Schijven et al. 2024). These findings suggest that genetic effects exist but are weak, polygenic, and insufficient to account for cross-cultural and familial variation alone.”</w:t>
+      </w:r>
+    </w:p>
+    <w:p>
+      <w:pPr>
+        <w:rPr>
+          <w:rFonts w:asciiTheme="majorBidi" w:hAnsiTheme="majorBidi"/>
+          <w:sz w:val="22"/>
+          <w:szCs w:val="22"/>
+          <w:highlight w:val="white"/>
+        </w:rPr>
+      </w:pPr>
+    </w:p>
+    <w:p>
+      <w:pPr>
+        <w:rPr>
+          <w:rFonts w:asciiTheme="majorBidi" w:hAnsiTheme="majorBidi"/>
+          <w:color w:val="156082" w:themeColor="accent1"/>
+          <w:sz w:val="22"/>
+          <w:szCs w:val="22"/>
+          <w:highlight w:val="white"/>
+        </w:rPr>
+      </w:pPr>
+      <w:r>
+        <w:rPr>
+          <w:rFonts w:asciiTheme="majorBidi" w:hAnsiTheme="majorBidi"/>
+          <w:color w:val="156082" w:themeColor="accent1"/>
+          <w:sz w:val="22"/>
+          <w:szCs w:val="22"/>
+          <w:highlight w:val="white"/>
+        </w:rPr>
+        <w:t xml:space="preserve">We also note here that Laland’s model includes both genetic and cultural effects, but analysis of the model suggests that there is no genetic variation in the population and hence phenotypic variation is due to cultural rather than genetic transmission. This is already stated in the </w:t>
+      </w:r>
+      <w:r>
+        <w:rPr>
+          <w:rFonts w:asciiTheme="majorBidi" w:hAnsiTheme="majorBidi"/>
+          <w:i/>
+          <w:iCs/>
+          <w:color w:val="156082" w:themeColor="accent1"/>
+          <w:sz w:val="22"/>
+          <w:szCs w:val="22"/>
+          <w:highlight w:val="white"/>
+        </w:rPr>
+        <w:t>Gene-culture model</w:t>
+      </w:r>
+      <w:r>
+        <w:rPr>
+          <w:rFonts w:asciiTheme="majorBidi" w:hAnsiTheme="majorBidi"/>
+          <w:color w:val="156082" w:themeColor="accent1"/>
+          <w:sz w:val="22"/>
+          <w:szCs w:val="22"/>
+          <w:highlight w:val="white"/>
+        </w:rPr>
+        <w:t xml:space="preserve"> section.</w:t>
+      </w:r>
+    </w:p>
+    <w:p>
+      <w:pPr>
+        <w:autoSpaceDE w:val="0"/>
+        <w:autoSpaceDN w:val="0"/>
+        <w:adjustRightInd w:val="0"/>
+        <w:rPr>
+          <w:rFonts w:asciiTheme="majorBidi" w:hAnsiTheme="majorBidi" w:cstheme="majorBidi"/>
+          <w:color w:val="000000"/>
+          <w:kern w:val="0"/>
+          <w:sz w:val="22"/>
+          <w:szCs w:val="22"/>
+          <w:lang w:val="en-US"/>
+        </w:rPr>
+      </w:pPr>
+    </w:p>
+    <w:p>
+      <w:pPr>
+        <w:autoSpaceDE w:val="0"/>
+        <w:autoSpaceDN w:val="0"/>
+        <w:adjustRightInd w:val="0"/>
+        <w:rPr>
+          <w:rFonts w:asciiTheme="majorBidi" w:hAnsiTheme="majorBidi" w:cstheme="majorBidi"/>
+          <w:color w:val="000000"/>
+          <w:kern w:val="0"/>
+          <w:sz w:val="22"/>
+          <w:szCs w:val="22"/>
+          <w:lang w:val="en-US"/>
+        </w:rPr>
+      </w:pPr>
+      <w:r>
+        <w:rPr>
+          <w:rFonts w:asciiTheme="majorBidi" w:hAnsiTheme="majorBidi" w:cstheme="majorBidi"/>
+          <w:color w:val="000000"/>
+          <w:kern w:val="0"/>
+          <w:sz w:val="22"/>
+          <w:szCs w:val="22"/>
+          <w:lang w:val="en-US"/>
+        </w:rPr>
+        <w:lastRenderedPageBreak/>
         <w:t xml:space="preserve">In all, I think this is a very worthwhile goal (replicating, updating, and making accessible a classic analysis), and the authors have produced a </w:t>
       </w:r>
       <w:proofErr w:type="gramStart"/>
@@ -5131,7 +5501,6 @@
   <w:style w:type="character" w:default="1" w:styleId="DefaultParagraphFont">
     <w:name w:val="Default Paragraph Font"/>
     <w:uiPriority w:val="1"/>
-    <w:semiHidden/>
     <w:unhideWhenUsed/>
   </w:style>
   <w:style w:type="table" w:default="1" w:styleId="TableNormal">

</xml_diff>

<commit_message>
response to discussion comments; updates sex-diff results
</commit_message>
<xml_diff>
--- a/response_to_reviewers.docx
+++ b/response_to_reviewers.docx
@@ -1541,51 +1541,88 @@
           <w:kern w:val="0"/>
           <w:sz w:val="22"/>
           <w:szCs w:val="22"/>
+          <w:lang w:val="en-US"/>
+        </w:rPr>
+        <w:t>348 This section (“Extended model with sex differences”) describes a novel extension to that Laland et al. model, but nowhere are we shown the recursion equations that are the basis of the extended model. (Indeed, we are not shown the recursions of the original model either.) I understand that these are algebraically messy, but they should be somewhere in the paper (or the Supplementary material) for the use of future researchers.</w:t>
+      </w:r>
+    </w:p>
+    <w:p>
+      <w:pPr>
+        <w:autoSpaceDE w:val="0"/>
+        <w:autoSpaceDN w:val="0"/>
+        <w:adjustRightInd w:val="0"/>
+        <w:rPr>
+          <w:rFonts w:asciiTheme="majorBidi" w:hAnsiTheme="majorBidi" w:cstheme="majorBidi"/>
+          <w:color w:val="000000"/>
+          <w:kern w:val="0"/>
+          <w:sz w:val="22"/>
+          <w:szCs w:val="22"/>
+          <w:lang w:val="en-US"/>
+        </w:rPr>
+      </w:pPr>
+    </w:p>
+    <w:p>
+      <w:pPr>
+        <w:autoSpaceDE w:val="0"/>
+        <w:autoSpaceDN w:val="0"/>
+        <w:adjustRightInd w:val="0"/>
+        <w:rPr>
+          <w:rFonts w:asciiTheme="majorBidi" w:hAnsiTheme="majorBidi" w:cstheme="majorBidi"/>
+          <w:color w:val="156082" w:themeColor="accent1"/>
+          <w:kern w:val="0"/>
+          <w:sz w:val="22"/>
+          <w:szCs w:val="22"/>
+          <w:lang w:val="en-US"/>
+        </w:rPr>
+      </w:pPr>
+      <w:r>
+        <w:rPr>
+          <w:rFonts w:asciiTheme="majorBidi" w:hAnsiTheme="majorBidi" w:cstheme="majorBidi"/>
+          <w:color w:val="156082" w:themeColor="accent1"/>
+          <w:kern w:val="0"/>
+          <w:sz w:val="22"/>
+          <w:szCs w:val="22"/>
+          <w:lang w:val="en-US"/>
+        </w:rPr>
+        <w:t xml:space="preserve">The recursion for Laland’s model assuming allele D is fixed is now given in the caption of Table 1. </w:t>
+      </w:r>
+    </w:p>
+    <w:p>
+      <w:pPr>
+        <w:autoSpaceDE w:val="0"/>
+        <w:autoSpaceDN w:val="0"/>
+        <w:adjustRightInd w:val="0"/>
+        <w:rPr>
+          <w:rFonts w:asciiTheme="majorBidi" w:hAnsiTheme="majorBidi" w:cstheme="majorBidi"/>
+          <w:color w:val="156082" w:themeColor="accent1"/>
+          <w:kern w:val="0"/>
+          <w:sz w:val="22"/>
+          <w:szCs w:val="22"/>
+          <w:lang w:val="en-US"/>
+        </w:rPr>
+      </w:pPr>
+      <w:r>
+        <w:rPr>
+          <w:rFonts w:asciiTheme="majorBidi" w:hAnsiTheme="majorBidi" w:cstheme="majorBidi"/>
+          <w:color w:val="156082" w:themeColor="accent1"/>
+          <w:kern w:val="0"/>
+          <w:sz w:val="22"/>
+          <w:szCs w:val="22"/>
           <w:highlight w:val="yellow"/>
           <w:lang w:val="en-US"/>
         </w:rPr>
-        <w:t>348 This section (“Extended model with sex differences”) describes a novel extension to that Laland et al. model, but nowhere are we shown the recursion equations that are the basis of the extended model. (Indeed, we are not shown the recursions of the original model either.) I understand that these are algebraically messy, but they should be somewhere in the paper (or the Supplementary material) for the use of future researchers.</w:t>
-      </w:r>
-    </w:p>
-    <w:p>
-      <w:pPr>
-        <w:autoSpaceDE w:val="0"/>
-        <w:autoSpaceDN w:val="0"/>
-        <w:adjustRightInd w:val="0"/>
-        <w:rPr>
-          <w:rFonts w:asciiTheme="majorBidi" w:hAnsiTheme="majorBidi" w:cstheme="majorBidi"/>
-          <w:color w:val="000000"/>
-          <w:kern w:val="0"/>
-          <w:sz w:val="22"/>
-          <w:szCs w:val="22"/>
-          <w:lang w:val="en-US"/>
-        </w:rPr>
-      </w:pPr>
-    </w:p>
-    <w:p>
-      <w:pPr>
-        <w:autoSpaceDE w:val="0"/>
-        <w:autoSpaceDN w:val="0"/>
-        <w:adjustRightInd w:val="0"/>
-        <w:rPr>
-          <w:rFonts w:asciiTheme="majorBidi" w:hAnsiTheme="majorBidi" w:cstheme="majorBidi"/>
-          <w:color w:val="156082" w:themeColor="accent1"/>
-          <w:kern w:val="0"/>
-          <w:sz w:val="22"/>
-          <w:szCs w:val="22"/>
-          <w:lang w:val="en-US"/>
-        </w:rPr>
-      </w:pPr>
-      <w:r>
-        <w:rPr>
-          <w:rFonts w:asciiTheme="majorBidi" w:hAnsiTheme="majorBidi" w:cstheme="majorBidi"/>
-          <w:color w:val="156082" w:themeColor="accent1"/>
-          <w:kern w:val="0"/>
-          <w:sz w:val="22"/>
-          <w:szCs w:val="22"/>
-          <w:lang w:val="en-US"/>
-        </w:rPr>
-        <w:t xml:space="preserve">The recursion for Laland’s model assuming allele D is fixed is now given in the caption of Table 1. </w:t>
+        <w:t>The recursions for the extended model now appear in</w:t>
+      </w:r>
+      <w:r>
+        <w:rPr>
+          <w:rFonts w:asciiTheme="majorBidi" w:hAnsiTheme="majorBidi" w:cstheme="majorBidi"/>
+          <w:color w:val="156082" w:themeColor="accent1"/>
+          <w:kern w:val="0"/>
+          <w:sz w:val="22"/>
+          <w:szCs w:val="22"/>
+          <w:lang w:val="en-US"/>
+        </w:rPr>
+        <w:t xml:space="preserve"> </w:t>
       </w:r>
     </w:p>
     <w:p>
@@ -2091,39 +2128,336 @@
           <w:szCs w:val="22"/>
           <w:lang w:val="en-US"/>
         </w:rPr>
+        <w:lastRenderedPageBreak/>
         <w:t>We redid the analysis of the sex differences models with Scenario C.</w:t>
       </w:r>
-    </w:p>
-    <w:p>
-      <w:pPr>
-        <w:autoSpaceDE w:val="0"/>
-        <w:autoSpaceDN w:val="0"/>
-        <w:adjustRightInd w:val="0"/>
-        <w:rPr>
-          <w:rFonts w:asciiTheme="majorBidi" w:hAnsiTheme="majorBidi" w:cstheme="majorBidi"/>
-          <w:color w:val="000000"/>
-          <w:kern w:val="0"/>
-          <w:sz w:val="22"/>
-          <w:szCs w:val="22"/>
-          <w:lang w:val="en-US"/>
-        </w:rPr>
-      </w:pPr>
-    </w:p>
-    <w:p>
-      <w:pPr>
-        <w:autoSpaceDE w:val="0"/>
-        <w:autoSpaceDN w:val="0"/>
-        <w:adjustRightInd w:val="0"/>
-        <w:rPr>
-          <w:rFonts w:asciiTheme="majorBidi" w:hAnsiTheme="majorBidi" w:cstheme="majorBidi"/>
-          <w:color w:val="000000"/>
+      <w:r>
+        <w:rPr>
+          <w:rFonts w:asciiTheme="majorBidi" w:hAnsiTheme="majorBidi" w:cstheme="majorBidi"/>
+          <w:color w:val="156082" w:themeColor="accent1"/>
+          <w:kern w:val="0"/>
+          <w:sz w:val="22"/>
+          <w:szCs w:val="22"/>
+          <w:lang w:val="en-US"/>
+        </w:rPr>
+        <w:t xml:space="preserve"> Table 4 (likelihood ratio tests)</w:t>
+      </w:r>
+      <w:r>
+        <w:rPr>
+          <w:rFonts w:asciiTheme="majorBidi" w:hAnsiTheme="majorBidi" w:cstheme="majorBidi"/>
+          <w:color w:val="156082" w:themeColor="accent1"/>
+          <w:kern w:val="0"/>
+          <w:sz w:val="22"/>
+          <w:szCs w:val="22"/>
+          <w:lang w:val="en-US"/>
+        </w:rPr>
+        <w:t xml:space="preserve"> and Table S12 (parameter estimates)</w:t>
+      </w:r>
+      <w:r>
+        <w:rPr>
+          <w:rFonts w:asciiTheme="majorBidi" w:hAnsiTheme="majorBidi" w:cstheme="majorBidi"/>
+          <w:color w:val="156082" w:themeColor="accent1"/>
+          <w:kern w:val="0"/>
+          <w:sz w:val="22"/>
+          <w:szCs w:val="22"/>
+          <w:lang w:val="en-US"/>
+        </w:rPr>
+        <w:t xml:space="preserve"> </w:t>
+      </w:r>
+      <w:r>
+        <w:rPr>
+          <w:rFonts w:asciiTheme="majorBidi" w:hAnsiTheme="majorBidi" w:cstheme="majorBidi"/>
+          <w:color w:val="156082" w:themeColor="accent1"/>
+          <w:kern w:val="0"/>
+          <w:sz w:val="22"/>
+          <w:szCs w:val="22"/>
+          <w:lang w:val="en-US"/>
+        </w:rPr>
+        <w:t xml:space="preserve">are </w:t>
+      </w:r>
+      <w:r>
+        <w:rPr>
+          <w:rFonts w:asciiTheme="majorBidi" w:hAnsiTheme="majorBidi" w:cstheme="majorBidi"/>
+          <w:color w:val="156082" w:themeColor="accent1"/>
+          <w:kern w:val="0"/>
+          <w:sz w:val="22"/>
+          <w:szCs w:val="22"/>
+          <w:lang w:val="en-US"/>
+        </w:rPr>
+        <w:t xml:space="preserve">updated without qualitative changes. </w:t>
+      </w:r>
+      <w:r>
+        <w:rPr>
+          <w:rFonts w:asciiTheme="majorBidi" w:hAnsiTheme="majorBidi" w:cstheme="majorBidi"/>
+          <w:color w:val="156082" w:themeColor="accent1"/>
+          <w:kern w:val="0"/>
+          <w:sz w:val="22"/>
+          <w:szCs w:val="22"/>
+          <w:lang w:val="en-US"/>
+        </w:rPr>
+        <w:t xml:space="preserve">The corresponding text in the Results has also been updated (line </w:t>
+      </w:r>
+      <w:r>
+        <w:rPr>
+          <w:rFonts w:asciiTheme="majorBidi" w:hAnsiTheme="majorBidi" w:cstheme="majorBidi"/>
+          <w:color w:val="156082" w:themeColor="accent1"/>
           <w:kern w:val="0"/>
           <w:sz w:val="22"/>
           <w:szCs w:val="22"/>
           <w:highlight w:val="yellow"/>
           <w:lang w:val="en-US"/>
         </w:rPr>
-      </w:pPr>
+        <w:t>XXX</w:t>
+      </w:r>
+      <w:r>
+        <w:rPr>
+          <w:rFonts w:asciiTheme="majorBidi" w:hAnsiTheme="majorBidi" w:cstheme="majorBidi"/>
+          <w:color w:val="156082" w:themeColor="accent1"/>
+          <w:kern w:val="0"/>
+          <w:sz w:val="22"/>
+          <w:szCs w:val="22"/>
+          <w:lang w:val="en-US"/>
+        </w:rPr>
+        <w:t>): “</w:t>
+      </w:r>
+      <w:r>
+        <w:rPr>
+          <w:rFonts w:asciiTheme="majorBidi" w:hAnsiTheme="majorBidi" w:cstheme="majorBidi"/>
+          <w:color w:val="156082" w:themeColor="accent1"/>
+          <w:kern w:val="0"/>
+          <w:sz w:val="22"/>
+          <w:szCs w:val="22"/>
+          <w:lang w:val="en-US"/>
+        </w:rPr>
+        <w:t>Likelihood ratio tests comparing nested models revealed statistically significant differences in model fit (all p-values &lt; 10-5  except for Laland et al.’s two- and three-parameter models, for which p=0.</w:t>
+      </w:r>
+      <w:r>
+        <w:rPr>
+          <w:rFonts w:asciiTheme="majorBidi" w:hAnsiTheme="majorBidi" w:cstheme="majorBidi"/>
+          <w:color w:val="156082" w:themeColor="accent1"/>
+          <w:kern w:val="0"/>
+          <w:sz w:val="22"/>
+          <w:szCs w:val="22"/>
+          <w:lang w:val="en-US"/>
+        </w:rPr>
+        <w:t>0</w:t>
+      </w:r>
+      <w:r>
+        <w:rPr>
+          <w:rFonts w:asciiTheme="majorBidi" w:hAnsiTheme="majorBidi" w:cstheme="majorBidi"/>
+          <w:color w:val="156082" w:themeColor="accent1"/>
+          <w:kern w:val="0"/>
+          <w:sz w:val="22"/>
+          <w:szCs w:val="22"/>
+          <w:lang w:val="en-US"/>
+        </w:rPr>
+        <w:t>7), indicating that the models accounting for sex differences provide a significantly better fit to the data, but not directly contradicting Laland et al.’s hypothesis that β can be omitted.</w:t>
+      </w:r>
+      <w:r>
+        <w:rPr>
+          <w:rFonts w:asciiTheme="majorBidi" w:hAnsiTheme="majorBidi" w:cstheme="majorBidi"/>
+          <w:color w:val="156082" w:themeColor="accent1"/>
+          <w:kern w:val="0"/>
+          <w:sz w:val="22"/>
+          <w:szCs w:val="22"/>
+          <w:lang w:val="en-US"/>
+        </w:rPr>
+        <w:t>”</w:t>
+      </w:r>
+    </w:p>
+    <w:p>
+      <w:pPr>
+        <w:autoSpaceDE w:val="0"/>
+        <w:autoSpaceDN w:val="0"/>
+        <w:adjustRightInd w:val="0"/>
+        <w:rPr>
+          <w:rFonts w:asciiTheme="majorBidi" w:hAnsiTheme="majorBidi" w:cstheme="majorBidi"/>
+          <w:color w:val="156082" w:themeColor="accent1"/>
+          <w:kern w:val="0"/>
+          <w:sz w:val="22"/>
+          <w:szCs w:val="22"/>
+          <w:lang w:val="en-US"/>
+        </w:rPr>
+      </w:pPr>
+    </w:p>
+    <w:p>
+      <w:pPr>
+        <w:autoSpaceDE w:val="0"/>
+        <w:autoSpaceDN w:val="0"/>
+        <w:adjustRightInd w:val="0"/>
+        <w:rPr>
+          <w:rFonts w:asciiTheme="majorBidi" w:hAnsiTheme="majorBidi" w:cstheme="majorBidi"/>
+          <w:color w:val="000000"/>
+          <w:kern w:val="0"/>
+          <w:sz w:val="22"/>
+          <w:szCs w:val="22"/>
+          <w:lang w:val="en-US"/>
+        </w:rPr>
+      </w:pPr>
+      <w:r>
+        <w:rPr>
+          <w:rFonts w:asciiTheme="majorBidi" w:hAnsiTheme="majorBidi" w:cstheme="majorBidi"/>
+          <w:color w:val="000000"/>
+          <w:kern w:val="0"/>
+          <w:sz w:val="22"/>
+          <w:szCs w:val="22"/>
+          <w:lang w:val="en-US"/>
+        </w:rPr>
+        <w:t xml:space="preserve">525 </w:t>
+      </w:r>
+      <w:r>
+        <w:rPr>
+          <w:rFonts w:asciiTheme="majorBidi" w:hAnsiTheme="majorBidi" w:cstheme="majorBidi"/>
+          <w:color w:val="000000"/>
+          <w:kern w:val="0"/>
+          <w:sz w:val="22"/>
+          <w:szCs w:val="22"/>
+          <w:lang w:val="en-US"/>
+        </w:rPr>
+        <w:t>I realize that it is a matter of opinion, but I do think the Discussion should start with something</w:t>
+      </w:r>
+      <w:r>
+        <w:rPr>
+          <w:rFonts w:asciiTheme="majorBidi" w:hAnsiTheme="majorBidi" w:cstheme="majorBidi"/>
+          <w:color w:val="000000"/>
+          <w:kern w:val="0"/>
+          <w:sz w:val="22"/>
+          <w:szCs w:val="22"/>
+          <w:lang w:val="en-US"/>
+        </w:rPr>
+        <w:t xml:space="preserve"> </w:t>
+      </w:r>
+      <w:r>
+        <w:rPr>
+          <w:rFonts w:asciiTheme="majorBidi" w:hAnsiTheme="majorBidi" w:cstheme="majorBidi"/>
+          <w:color w:val="000000"/>
+          <w:kern w:val="0"/>
+          <w:sz w:val="22"/>
+          <w:szCs w:val="22"/>
+          <w:lang w:val="en-US"/>
+        </w:rPr>
+        <w:t>about the most exciting/novel/surprising result the paper reveals. Alternatively, it could</w:t>
+      </w:r>
+      <w:r>
+        <w:rPr>
+          <w:rFonts w:asciiTheme="majorBidi" w:hAnsiTheme="majorBidi" w:cstheme="majorBidi"/>
+          <w:color w:val="000000"/>
+          <w:kern w:val="0"/>
+          <w:sz w:val="22"/>
+          <w:szCs w:val="22"/>
+          <w:lang w:val="en-US"/>
+        </w:rPr>
+        <w:t xml:space="preserve"> </w:t>
+      </w:r>
+      <w:r>
+        <w:rPr>
+          <w:rFonts w:asciiTheme="majorBidi" w:hAnsiTheme="majorBidi" w:cstheme="majorBidi"/>
+          <w:color w:val="000000"/>
+          <w:kern w:val="0"/>
+          <w:sz w:val="22"/>
+          <w:szCs w:val="22"/>
+          <w:lang w:val="en-US"/>
+        </w:rPr>
+        <w:t>provide an annotated list of the paper’s main results, giving an overview of the findings.</w:t>
+      </w:r>
+      <w:r>
+        <w:rPr>
+          <w:rFonts w:asciiTheme="majorBidi" w:hAnsiTheme="majorBidi" w:cstheme="majorBidi"/>
+          <w:color w:val="000000"/>
+          <w:kern w:val="0"/>
+          <w:sz w:val="22"/>
+          <w:szCs w:val="22"/>
+          <w:lang w:val="en-US"/>
+        </w:rPr>
+        <w:t xml:space="preserve"> </w:t>
+      </w:r>
+      <w:proofErr w:type="gramStart"/>
+      <w:r>
+        <w:rPr>
+          <w:rFonts w:asciiTheme="majorBidi" w:hAnsiTheme="majorBidi" w:cstheme="majorBidi"/>
+          <w:color w:val="000000"/>
+          <w:kern w:val="0"/>
+          <w:sz w:val="22"/>
+          <w:szCs w:val="22"/>
+          <w:lang w:val="en-US"/>
+        </w:rPr>
+        <w:t>Instead</w:t>
+      </w:r>
+      <w:proofErr w:type="gramEnd"/>
+      <w:r>
+        <w:rPr>
+          <w:rFonts w:asciiTheme="majorBidi" w:hAnsiTheme="majorBidi" w:cstheme="majorBidi"/>
+          <w:color w:val="000000"/>
+          <w:kern w:val="0"/>
+          <w:sz w:val="22"/>
+          <w:szCs w:val="22"/>
+          <w:lang w:val="en-US"/>
+        </w:rPr>
+        <w:t xml:space="preserve"> we dive directly into the technical details of the Laland et al. reanalysis. I think the</w:t>
+      </w:r>
+      <w:r>
+        <w:rPr>
+          <w:rFonts w:asciiTheme="majorBidi" w:hAnsiTheme="majorBidi" w:cstheme="majorBidi"/>
+          <w:color w:val="000000"/>
+          <w:kern w:val="0"/>
+          <w:sz w:val="22"/>
+          <w:szCs w:val="22"/>
+          <w:lang w:val="en-US"/>
+        </w:rPr>
+        <w:t xml:space="preserve"> </w:t>
+      </w:r>
+      <w:r>
+        <w:rPr>
+          <w:rFonts w:asciiTheme="majorBidi" w:hAnsiTheme="majorBidi" w:cstheme="majorBidi"/>
+          <w:color w:val="000000"/>
+          <w:kern w:val="0"/>
+          <w:sz w:val="22"/>
+          <w:szCs w:val="22"/>
+          <w:lang w:val="en-US"/>
+        </w:rPr>
+        <w:t>current approach will put off readers.</w:t>
+      </w:r>
+    </w:p>
+    <w:p>
+      <w:pPr>
+        <w:autoSpaceDE w:val="0"/>
+        <w:autoSpaceDN w:val="0"/>
+        <w:adjustRightInd w:val="0"/>
+        <w:rPr>
+          <w:rFonts w:asciiTheme="majorBidi" w:hAnsiTheme="majorBidi" w:cstheme="majorBidi"/>
+          <w:color w:val="000000"/>
+          <w:kern w:val="0"/>
+          <w:sz w:val="22"/>
+          <w:szCs w:val="22"/>
+          <w:lang w:val="en-US"/>
+        </w:rPr>
+      </w:pPr>
+    </w:p>
+    <w:p>
+      <w:pPr>
+        <w:autoSpaceDE w:val="0"/>
+        <w:autoSpaceDN w:val="0"/>
+        <w:adjustRightInd w:val="0"/>
+        <w:rPr>
+          <w:rFonts w:asciiTheme="majorBidi" w:hAnsiTheme="majorBidi" w:cstheme="majorBidi"/>
+          <w:color w:val="000000"/>
+          <w:kern w:val="0"/>
+          <w:sz w:val="22"/>
+          <w:szCs w:val="22"/>
+          <w:lang w:val="en-US"/>
+        </w:rPr>
+      </w:pPr>
+      <w:r>
+        <w:rPr>
+          <w:rFonts w:asciiTheme="majorBidi" w:hAnsiTheme="majorBidi" w:cstheme="majorBidi"/>
+          <w:color w:val="000000"/>
+          <w:kern w:val="0"/>
+          <w:sz w:val="22"/>
+          <w:szCs w:val="22"/>
+          <w:lang w:val="en-US"/>
+        </w:rPr>
+        <w:t xml:space="preserve">We have added the following paragraph to the start of the Discussion section (line </w:t>
+      </w:r>
       <w:r>
         <w:rPr>
           <w:rFonts w:asciiTheme="majorBidi" w:hAnsiTheme="majorBidi" w:cstheme="majorBidi"/>
@@ -2134,133 +2468,88 @@
           <w:highlight w:val="yellow"/>
           <w:lang w:val="en-US"/>
         </w:rPr>
-        <w:lastRenderedPageBreak/>
-        <w:t xml:space="preserve">525 </w:t>
-      </w:r>
-      <w:r>
-        <w:rPr>
-          <w:rFonts w:asciiTheme="majorBidi" w:hAnsiTheme="majorBidi" w:cstheme="majorBidi"/>
-          <w:color w:val="000000"/>
-          <w:kern w:val="0"/>
-          <w:sz w:val="22"/>
-          <w:szCs w:val="22"/>
-          <w:highlight w:val="yellow"/>
-          <w:lang w:val="en-US"/>
-        </w:rPr>
-        <w:t>I realize that it is a matter of opinion, but I do think the Discussion should start with something</w:t>
-      </w:r>
-      <w:r>
-        <w:rPr>
-          <w:rFonts w:asciiTheme="majorBidi" w:hAnsiTheme="majorBidi" w:cstheme="majorBidi"/>
-          <w:color w:val="000000"/>
-          <w:kern w:val="0"/>
-          <w:sz w:val="22"/>
-          <w:szCs w:val="22"/>
-          <w:highlight w:val="yellow"/>
-          <w:lang w:val="en-US"/>
-        </w:rPr>
-        <w:t xml:space="preserve"> </w:t>
-      </w:r>
-      <w:r>
-        <w:rPr>
-          <w:rFonts w:asciiTheme="majorBidi" w:hAnsiTheme="majorBidi" w:cstheme="majorBidi"/>
-          <w:color w:val="000000"/>
-          <w:kern w:val="0"/>
-          <w:sz w:val="22"/>
-          <w:szCs w:val="22"/>
-          <w:highlight w:val="yellow"/>
-          <w:lang w:val="en-US"/>
-        </w:rPr>
-        <w:t>about the most exciting/novel/surprising result the paper reveals. Alternatively, it could</w:t>
-      </w:r>
-      <w:r>
-        <w:rPr>
-          <w:rFonts w:asciiTheme="majorBidi" w:hAnsiTheme="majorBidi" w:cstheme="majorBidi"/>
-          <w:color w:val="000000"/>
-          <w:kern w:val="0"/>
-          <w:sz w:val="22"/>
-          <w:szCs w:val="22"/>
-          <w:highlight w:val="yellow"/>
-          <w:lang w:val="en-US"/>
-        </w:rPr>
-        <w:t xml:space="preserve"> </w:t>
-      </w:r>
-      <w:r>
-        <w:rPr>
-          <w:rFonts w:asciiTheme="majorBidi" w:hAnsiTheme="majorBidi" w:cstheme="majorBidi"/>
-          <w:color w:val="000000"/>
-          <w:kern w:val="0"/>
-          <w:sz w:val="22"/>
-          <w:szCs w:val="22"/>
-          <w:highlight w:val="yellow"/>
-          <w:lang w:val="en-US"/>
-        </w:rPr>
-        <w:t>provide an annotated list of the paper’s main results, giving an overview of the findings.</w:t>
-      </w:r>
-      <w:r>
-        <w:rPr>
-          <w:rFonts w:asciiTheme="majorBidi" w:hAnsiTheme="majorBidi" w:cstheme="majorBidi"/>
-          <w:color w:val="000000"/>
-          <w:kern w:val="0"/>
-          <w:sz w:val="22"/>
-          <w:szCs w:val="22"/>
-          <w:highlight w:val="yellow"/>
-          <w:lang w:val="en-US"/>
-        </w:rPr>
-        <w:t xml:space="preserve"> </w:t>
-      </w:r>
-      <w:proofErr w:type="gramStart"/>
-      <w:r>
-        <w:rPr>
-          <w:rFonts w:asciiTheme="majorBidi" w:hAnsiTheme="majorBidi" w:cstheme="majorBidi"/>
-          <w:color w:val="000000"/>
-          <w:kern w:val="0"/>
-          <w:sz w:val="22"/>
-          <w:szCs w:val="22"/>
-          <w:highlight w:val="yellow"/>
-          <w:lang w:val="en-US"/>
-        </w:rPr>
-        <w:t>Instead</w:t>
-      </w:r>
-      <w:proofErr w:type="gramEnd"/>
-      <w:r>
-        <w:rPr>
-          <w:rFonts w:asciiTheme="majorBidi" w:hAnsiTheme="majorBidi" w:cstheme="majorBidi"/>
-          <w:color w:val="000000"/>
-          <w:kern w:val="0"/>
-          <w:sz w:val="22"/>
-          <w:szCs w:val="22"/>
-          <w:highlight w:val="yellow"/>
-          <w:lang w:val="en-US"/>
-        </w:rPr>
-        <w:t xml:space="preserve"> we dive directly into the technical details of the Laland et al. reanalysis. I think the</w:t>
-      </w:r>
-    </w:p>
-    <w:p>
-      <w:pPr>
-        <w:autoSpaceDE w:val="0"/>
-        <w:autoSpaceDN w:val="0"/>
-        <w:adjustRightInd w:val="0"/>
-        <w:rPr>
-          <w:rFonts w:asciiTheme="majorBidi" w:hAnsiTheme="majorBidi" w:cstheme="majorBidi"/>
-          <w:color w:val="000000"/>
-          <w:kern w:val="0"/>
-          <w:sz w:val="22"/>
-          <w:szCs w:val="22"/>
-          <w:lang w:val="en-US"/>
-        </w:rPr>
-      </w:pPr>
-      <w:r>
-        <w:rPr>
-          <w:rFonts w:asciiTheme="majorBidi" w:hAnsiTheme="majorBidi" w:cstheme="majorBidi"/>
-          <w:color w:val="000000"/>
-          <w:kern w:val="0"/>
-          <w:sz w:val="22"/>
-          <w:szCs w:val="22"/>
-          <w:highlight w:val="yellow"/>
-          <w:lang w:val="en-US"/>
-        </w:rPr>
-        <w:t>current approach will put off readers.</w:t>
+        <w:t>XXX</w:t>
+      </w:r>
+      <w:r>
+        <w:rPr>
+          <w:rFonts w:asciiTheme="majorBidi" w:hAnsiTheme="majorBidi" w:cstheme="majorBidi"/>
+          <w:color w:val="000000"/>
+          <w:kern w:val="0"/>
+          <w:sz w:val="22"/>
+          <w:szCs w:val="22"/>
+          <w:lang w:val="en-US"/>
+        </w:rPr>
+        <w:t xml:space="preserve">): </w:t>
+      </w:r>
+    </w:p>
+    <w:p>
+      <w:pPr>
+        <w:spacing w:before="240" w:line="360" w:lineRule="auto"/>
+        <w:ind w:left="720"/>
+        <w:jc w:val="both"/>
+        <w:rPr>
+          <w:rFonts w:asciiTheme="majorBidi" w:hAnsiTheme="majorBidi" w:cstheme="majorBidi"/>
+          <w:color w:val="156082" w:themeColor="accent1"/>
+          <w:kern w:val="0"/>
+          <w:sz w:val="22"/>
+          <w:szCs w:val="22"/>
+          <w:lang w:val="en-US"/>
+        </w:rPr>
+      </w:pPr>
+      <w:r>
+        <w:rPr>
+          <w:rFonts w:asciiTheme="majorBidi" w:hAnsiTheme="majorBidi" w:cstheme="majorBidi"/>
+          <w:color w:val="156082" w:themeColor="accent1"/>
+          <w:kern w:val="0"/>
+          <w:sz w:val="22"/>
+          <w:szCs w:val="22"/>
+          <w:lang w:val="en-US"/>
+        </w:rPr>
+        <w:t>“</w:t>
+      </w:r>
+      <w:r>
+        <w:rPr>
+          <w:rFonts w:asciiTheme="majorBidi" w:hAnsiTheme="majorBidi" w:cstheme="majorBidi"/>
+          <w:color w:val="156082" w:themeColor="accent1"/>
+          <w:kern w:val="0"/>
+          <w:sz w:val="22"/>
+          <w:szCs w:val="22"/>
+          <w:lang w:val="en-US"/>
+        </w:rPr>
+        <w:t xml:space="preserve">We reproduced Laland et al.’s results and found that adjusting for criterion shift during both estimation and testing (Scenario C) yields more accurate estimates, better fit, a larger cultural component, and higher expected left-handed prevalence than adjusting only during testing (Scenario B). </w:t>
+      </w:r>
+      <w:r>
+        <w:rPr>
+          <w:rFonts w:asciiTheme="majorBidi" w:hAnsiTheme="majorBidi" w:cstheme="majorBidi"/>
+          <w:color w:val="156082" w:themeColor="accent1"/>
+          <w:kern w:val="0"/>
+          <w:sz w:val="22"/>
+          <w:szCs w:val="22"/>
+          <w:lang w:val="en-US"/>
+        </w:rPr>
+        <w:t>Our e</w:t>
+      </w:r>
+      <w:r>
+        <w:rPr>
+          <w:rFonts w:asciiTheme="majorBidi" w:hAnsiTheme="majorBidi" w:cstheme="majorBidi"/>
+          <w:color w:val="156082" w:themeColor="accent1"/>
+          <w:kern w:val="0"/>
+          <w:sz w:val="22"/>
+          <w:szCs w:val="22"/>
+          <w:lang w:val="en-US"/>
+        </w:rPr>
+        <w:t>xtensions with sex differences suggest stronger maternal than paternal effects and stronger effects on daughters. We now turn to a detailed discussion of these results.</w:t>
+      </w:r>
+      <w:r>
+        <w:rPr>
+          <w:rFonts w:asciiTheme="majorBidi" w:hAnsiTheme="majorBidi" w:cstheme="majorBidi"/>
+          <w:color w:val="156082" w:themeColor="accent1"/>
+          <w:kern w:val="0"/>
+          <w:sz w:val="22"/>
+          <w:szCs w:val="22"/>
+          <w:lang w:val="en-US"/>
+        </w:rPr>
+        <w:t>”</w:t>
       </w:r>
     </w:p>
     <w:p>
@@ -3388,8 +3677,479 @@
           <w:szCs w:val="22"/>
           <w:lang w:val="en-US"/>
         </w:rPr>
-        <w:t xml:space="preserve"> model for determining handedness in offspring, and use several (then) available datasets to fit the model. This model was influential because </w:t>
-      </w:r>
+        <w:t xml:space="preserve"> model for determining handedness in offspring, and use several (then) available datasets to fit the model. This model was influential because it did not require there to be an underlying genetic variation (in the model, the right-hand bias allele goes the fixation whenever there is some selection for right-handedness and in the absence of heterozygote advantage</w:t>
+      </w:r>
+      <w:proofErr w:type="gramStart"/>
+      <w:r>
+        <w:rPr>
+          <w:rFonts w:asciiTheme="majorBidi" w:hAnsiTheme="majorBidi" w:cstheme="majorBidi"/>
+          <w:color w:val="000000"/>
+          <w:kern w:val="0"/>
+          <w:sz w:val="22"/>
+          <w:szCs w:val="22"/>
+          <w:lang w:val="en-US"/>
+        </w:rPr>
+        <w:t>), yet</w:t>
+      </w:r>
+      <w:proofErr w:type="gramEnd"/>
+      <w:r>
+        <w:rPr>
+          <w:rFonts w:asciiTheme="majorBidi" w:hAnsiTheme="majorBidi" w:cstheme="majorBidi"/>
+          <w:color w:val="000000"/>
+          <w:kern w:val="0"/>
+          <w:sz w:val="22"/>
+          <w:szCs w:val="22"/>
+          <w:lang w:val="en-US"/>
+        </w:rPr>
+        <w:t xml:space="preserve"> maintained variation in handedness due to cultural (parental) factors. However, as the paper was published in 1995, long before it became standard to include all code and analyses for replicability, the authors wanted to replicate the study, make the implementation available, </w:t>
+      </w:r>
+      <w:proofErr w:type="gramStart"/>
+      <w:r>
+        <w:rPr>
+          <w:rFonts w:asciiTheme="majorBidi" w:hAnsiTheme="majorBidi" w:cstheme="majorBidi"/>
+          <w:color w:val="000000"/>
+          <w:kern w:val="0"/>
+          <w:sz w:val="22"/>
+          <w:szCs w:val="22"/>
+          <w:lang w:val="en-US"/>
+        </w:rPr>
+        <w:t>and also</w:t>
+      </w:r>
+      <w:proofErr w:type="gramEnd"/>
+      <w:r>
+        <w:rPr>
+          <w:rFonts w:asciiTheme="majorBidi" w:hAnsiTheme="majorBidi" w:cstheme="majorBidi"/>
+          <w:color w:val="000000"/>
+          <w:kern w:val="0"/>
+          <w:sz w:val="22"/>
+          <w:szCs w:val="22"/>
+          <w:lang w:val="en-US"/>
+        </w:rPr>
+        <w:t xml:space="preserve"> puzzling out some ambiguities in the original analysis.</w:t>
+      </w:r>
+    </w:p>
+    <w:p>
+      <w:pPr>
+        <w:autoSpaceDE w:val="0"/>
+        <w:autoSpaceDN w:val="0"/>
+        <w:adjustRightInd w:val="0"/>
+        <w:rPr>
+          <w:rFonts w:asciiTheme="majorBidi" w:hAnsiTheme="majorBidi" w:cstheme="majorBidi"/>
+          <w:color w:val="000000"/>
+          <w:kern w:val="0"/>
+          <w:sz w:val="22"/>
+          <w:szCs w:val="22"/>
+          <w:lang w:val="en-US"/>
+        </w:rPr>
+      </w:pPr>
+    </w:p>
+    <w:p>
+      <w:pPr>
+        <w:autoSpaceDE w:val="0"/>
+        <w:autoSpaceDN w:val="0"/>
+        <w:adjustRightInd w:val="0"/>
+        <w:rPr>
+          <w:rFonts w:asciiTheme="majorBidi" w:hAnsiTheme="majorBidi" w:cstheme="majorBidi"/>
+          <w:color w:val="000000"/>
+          <w:kern w:val="0"/>
+          <w:sz w:val="22"/>
+          <w:szCs w:val="22"/>
+          <w:lang w:val="en-US"/>
+        </w:rPr>
+      </w:pPr>
+      <w:r>
+        <w:rPr>
+          <w:rFonts w:asciiTheme="majorBidi" w:hAnsiTheme="majorBidi" w:cstheme="majorBidi"/>
+          <w:color w:val="000000"/>
+          <w:kern w:val="0"/>
+          <w:sz w:val="22"/>
+          <w:szCs w:val="22"/>
+          <w:lang w:val="en-US"/>
+        </w:rPr>
+        <w:t>These are all very valuable goals, and I think the paper overall succeeds in them. It is generally pretty well written and easy to follow, although as an outsider to the question, I had to go back a couple of times to orient myself in the introduction.</w:t>
+      </w:r>
+    </w:p>
+    <w:p>
+      <w:pPr>
+        <w:autoSpaceDE w:val="0"/>
+        <w:autoSpaceDN w:val="0"/>
+        <w:adjustRightInd w:val="0"/>
+        <w:rPr>
+          <w:rFonts w:asciiTheme="majorBidi" w:hAnsiTheme="majorBidi" w:cstheme="majorBidi"/>
+          <w:color w:val="000000"/>
+          <w:kern w:val="0"/>
+          <w:sz w:val="22"/>
+          <w:szCs w:val="22"/>
+          <w:lang w:val="en-US"/>
+        </w:rPr>
+      </w:pPr>
+    </w:p>
+    <w:p>
+      <w:pPr>
+        <w:autoSpaceDE w:val="0"/>
+        <w:autoSpaceDN w:val="0"/>
+        <w:adjustRightInd w:val="0"/>
+        <w:rPr>
+          <w:rFonts w:asciiTheme="majorBidi" w:hAnsiTheme="majorBidi" w:cstheme="majorBidi"/>
+          <w:color w:val="156082" w:themeColor="accent1"/>
+          <w:kern w:val="0"/>
+          <w:sz w:val="22"/>
+          <w:szCs w:val="22"/>
+          <w:lang w:val="en-US"/>
+        </w:rPr>
+      </w:pPr>
+      <w:r>
+        <w:rPr>
+          <w:rFonts w:asciiTheme="majorBidi" w:hAnsiTheme="majorBidi" w:cstheme="majorBidi"/>
+          <w:color w:val="156082" w:themeColor="accent1"/>
+          <w:kern w:val="0"/>
+          <w:sz w:val="22"/>
+          <w:szCs w:val="22"/>
+          <w:lang w:val="en-US"/>
+        </w:rPr>
+        <w:t>Thank you for this supportive evaluation!</w:t>
+      </w:r>
+    </w:p>
+    <w:p>
+      <w:pPr>
+        <w:autoSpaceDE w:val="0"/>
+        <w:autoSpaceDN w:val="0"/>
+        <w:adjustRightInd w:val="0"/>
+        <w:rPr>
+          <w:rFonts w:asciiTheme="majorBidi" w:hAnsiTheme="majorBidi" w:cstheme="majorBidi"/>
+          <w:color w:val="000000"/>
+          <w:kern w:val="0"/>
+          <w:sz w:val="22"/>
+          <w:szCs w:val="22"/>
+          <w:lang w:val="en-US"/>
+        </w:rPr>
+      </w:pPr>
+    </w:p>
+    <w:p>
+      <w:pPr>
+        <w:autoSpaceDE w:val="0"/>
+        <w:autoSpaceDN w:val="0"/>
+        <w:adjustRightInd w:val="0"/>
+        <w:rPr>
+          <w:rFonts w:asciiTheme="majorBidi" w:hAnsiTheme="majorBidi" w:cstheme="majorBidi"/>
+          <w:color w:val="000000"/>
+          <w:kern w:val="0"/>
+          <w:sz w:val="22"/>
+          <w:szCs w:val="22"/>
+          <w:lang w:val="en-US"/>
+        </w:rPr>
+      </w:pPr>
+      <w:r>
+        <w:rPr>
+          <w:rFonts w:asciiTheme="majorBidi" w:hAnsiTheme="majorBidi" w:cstheme="majorBidi"/>
+          <w:color w:val="000000"/>
+          <w:kern w:val="0"/>
+          <w:sz w:val="22"/>
+          <w:szCs w:val="22"/>
+          <w:lang w:val="en-US"/>
+        </w:rPr>
+        <w:t xml:space="preserve">My main problem is that while the authors successfully and openly reproduce Laland et al.’s results, they seem very deliberate in stopping there (I acknowledge they consider an elaboration of Laland et </w:t>
+      </w:r>
+      <w:proofErr w:type="spellStart"/>
+      <w:r>
+        <w:rPr>
+          <w:rFonts w:asciiTheme="majorBidi" w:hAnsiTheme="majorBidi" w:cstheme="majorBidi"/>
+          <w:color w:val="000000"/>
+          <w:kern w:val="0"/>
+          <w:sz w:val="22"/>
+          <w:szCs w:val="22"/>
+          <w:lang w:val="en-US"/>
+        </w:rPr>
+        <w:t>al’s</w:t>
+      </w:r>
+      <w:proofErr w:type="spellEnd"/>
+      <w:r>
+        <w:rPr>
+          <w:rFonts w:asciiTheme="majorBidi" w:hAnsiTheme="majorBidi" w:cstheme="majorBidi"/>
+          <w:color w:val="000000"/>
+          <w:kern w:val="0"/>
+          <w:sz w:val="22"/>
+          <w:szCs w:val="22"/>
+          <w:lang w:val="en-US"/>
+        </w:rPr>
+        <w:t xml:space="preserve"> model). </w:t>
+      </w:r>
+      <w:proofErr w:type="gramStart"/>
+      <w:r>
+        <w:rPr>
+          <w:rFonts w:asciiTheme="majorBidi" w:hAnsiTheme="majorBidi" w:cstheme="majorBidi"/>
+          <w:color w:val="000000"/>
+          <w:kern w:val="0"/>
+          <w:sz w:val="22"/>
+          <w:szCs w:val="22"/>
+          <w:lang w:val="en-US"/>
+        </w:rPr>
+        <w:t>In particular, they</w:t>
+      </w:r>
+      <w:proofErr w:type="gramEnd"/>
+      <w:r>
+        <w:rPr>
+          <w:rFonts w:asciiTheme="majorBidi" w:hAnsiTheme="majorBidi" w:cstheme="majorBidi"/>
+          <w:color w:val="000000"/>
+          <w:kern w:val="0"/>
+          <w:sz w:val="22"/>
+          <w:szCs w:val="22"/>
+          <w:lang w:val="en-US"/>
+        </w:rPr>
+        <w:t xml:space="preserve"> are only analyzing the exact datasets Laland et al. analyzed. This strikes me very odd: surely in the last (exactly) 30 years since Laland et al. was published, we have had much more data? Given some of the datasets Laland et al consider go back to the 70s (and possibly earlier?) this is even an opportunity to document how estimates might have changed over a meaningful </w:t>
+      </w:r>
+      <w:proofErr w:type="gramStart"/>
+      <w:r>
+        <w:rPr>
+          <w:rFonts w:asciiTheme="majorBidi" w:hAnsiTheme="majorBidi" w:cstheme="majorBidi"/>
+          <w:color w:val="000000"/>
+          <w:kern w:val="0"/>
+          <w:sz w:val="22"/>
+          <w:szCs w:val="22"/>
+          <w:lang w:val="en-US"/>
+        </w:rPr>
+        <w:t>period of time</w:t>
+      </w:r>
+      <w:proofErr w:type="gramEnd"/>
+      <w:r>
+        <w:rPr>
+          <w:rFonts w:asciiTheme="majorBidi" w:hAnsiTheme="majorBidi" w:cstheme="majorBidi"/>
+          <w:color w:val="000000"/>
+          <w:kern w:val="0"/>
+          <w:sz w:val="22"/>
+          <w:szCs w:val="22"/>
+          <w:lang w:val="en-US"/>
+        </w:rPr>
+        <w:t xml:space="preserve"> (&gt;= two generations!). The authors even mention this on line 601 and I am surprised that the authors have not </w:t>
+      </w:r>
+      <w:proofErr w:type="gramStart"/>
+      <w:r>
+        <w:rPr>
+          <w:rFonts w:asciiTheme="majorBidi" w:hAnsiTheme="majorBidi" w:cstheme="majorBidi"/>
+          <w:color w:val="000000"/>
+          <w:kern w:val="0"/>
+          <w:sz w:val="22"/>
+          <w:szCs w:val="22"/>
+          <w:lang w:val="en-US"/>
+        </w:rPr>
+        <w:t>made an attempt</w:t>
+      </w:r>
+      <w:proofErr w:type="gramEnd"/>
+      <w:r>
+        <w:rPr>
+          <w:rFonts w:asciiTheme="majorBidi" w:hAnsiTheme="majorBidi" w:cstheme="majorBidi"/>
+          <w:color w:val="000000"/>
+          <w:kern w:val="0"/>
+          <w:sz w:val="22"/>
+          <w:szCs w:val="22"/>
+          <w:lang w:val="en-US"/>
+        </w:rPr>
+        <w:t xml:space="preserve"> on this. I understand some of this data </w:t>
+      </w:r>
+      <w:proofErr w:type="gramStart"/>
+      <w:r>
+        <w:rPr>
+          <w:rFonts w:asciiTheme="majorBidi" w:hAnsiTheme="majorBidi" w:cstheme="majorBidi"/>
+          <w:color w:val="000000"/>
+          <w:kern w:val="0"/>
+          <w:sz w:val="22"/>
+          <w:szCs w:val="22"/>
+          <w:lang w:val="en-US"/>
+        </w:rPr>
+        <w:t>is might be</w:t>
+      </w:r>
+      <w:proofErr w:type="gramEnd"/>
+      <w:r>
+        <w:rPr>
+          <w:rFonts w:asciiTheme="majorBidi" w:hAnsiTheme="majorBidi" w:cstheme="majorBidi"/>
+          <w:color w:val="000000"/>
+          <w:kern w:val="0"/>
+          <w:sz w:val="22"/>
+          <w:szCs w:val="22"/>
+          <w:lang w:val="en-US"/>
+        </w:rPr>
+        <w:t xml:space="preserve"> hard to obtain (given privacy requirements) but the authors make no mention of trying.</w:t>
+      </w:r>
+    </w:p>
+    <w:p>
+      <w:pPr>
+        <w:autoSpaceDE w:val="0"/>
+        <w:autoSpaceDN w:val="0"/>
+        <w:adjustRightInd w:val="0"/>
+        <w:rPr>
+          <w:rFonts w:asciiTheme="majorBidi" w:hAnsiTheme="majorBidi" w:cstheme="majorBidi"/>
+          <w:color w:val="000000"/>
+          <w:kern w:val="0"/>
+          <w:sz w:val="22"/>
+          <w:szCs w:val="22"/>
+          <w:lang w:val="en-US"/>
+        </w:rPr>
+      </w:pPr>
+    </w:p>
+    <w:p>
+      <w:pPr>
+        <w:autoSpaceDE w:val="0"/>
+        <w:autoSpaceDN w:val="0"/>
+        <w:adjustRightInd w:val="0"/>
+        <w:rPr>
+          <w:rFonts w:asciiTheme="majorBidi" w:hAnsiTheme="majorBidi" w:cstheme="majorBidi"/>
+          <w:color w:val="000000"/>
+          <w:kern w:val="0"/>
+          <w:sz w:val="22"/>
+          <w:szCs w:val="22"/>
+          <w:lang w:val="en-US"/>
+        </w:rPr>
+      </w:pPr>
+      <w:r>
+        <w:rPr>
+          <w:rFonts w:asciiTheme="majorBidi" w:hAnsiTheme="majorBidi" w:cstheme="majorBidi"/>
+          <w:color w:val="000000"/>
+          <w:kern w:val="0"/>
+          <w:sz w:val="22"/>
+          <w:szCs w:val="22"/>
+          <w:lang w:val="en-US"/>
+        </w:rPr>
+        <w:t>Instead, the paper focuses on the technical aspects of trying to reproduce the work (such as inferring some of the ambiguities in the original implementation). While these are very valuable and indeed, enablers of future work, I cannot help but feel there is a bit of a missed opportunity here for more substantive advancement and impact on the question than a purely (reproduction of) methods paper. I would encourage the authors to check this.</w:t>
+      </w:r>
+    </w:p>
+    <w:p>
+      <w:pPr>
+        <w:autoSpaceDE w:val="0"/>
+        <w:autoSpaceDN w:val="0"/>
+        <w:adjustRightInd w:val="0"/>
+        <w:rPr>
+          <w:rFonts w:asciiTheme="majorBidi" w:hAnsiTheme="majorBidi" w:cstheme="majorBidi"/>
+          <w:color w:val="000000"/>
+          <w:kern w:val="0"/>
+          <w:sz w:val="22"/>
+          <w:szCs w:val="22"/>
+          <w:lang w:val="en-US"/>
+        </w:rPr>
+      </w:pPr>
+    </w:p>
+    <w:p>
+      <w:pPr>
+        <w:autoSpaceDE w:val="0"/>
+        <w:autoSpaceDN w:val="0"/>
+        <w:adjustRightInd w:val="0"/>
+        <w:rPr>
+          <w:rFonts w:asciiTheme="majorBidi" w:hAnsiTheme="majorBidi" w:cstheme="majorBidi"/>
+          <w:color w:val="156082" w:themeColor="accent1"/>
+          <w:kern w:val="0"/>
+          <w:sz w:val="22"/>
+          <w:szCs w:val="22"/>
+          <w:lang w:val="en-US"/>
+        </w:rPr>
+      </w:pPr>
+      <w:r>
+        <w:rPr>
+          <w:rFonts w:asciiTheme="majorBidi" w:hAnsiTheme="majorBidi" w:cstheme="majorBidi"/>
+          <w:color w:val="156082" w:themeColor="accent1"/>
+          <w:kern w:val="0"/>
+          <w:sz w:val="22"/>
+          <w:szCs w:val="22"/>
+          <w:highlight w:val="yellow"/>
+          <w:lang w:val="en-US"/>
+        </w:rPr>
+        <w:t xml:space="preserve">Thank you, we have now added an analysis of a new dataset published in </w:t>
+      </w:r>
+      <w:proofErr w:type="spellStart"/>
+      <w:r>
+        <w:rPr>
+          <w:rFonts w:asciiTheme="majorBidi" w:hAnsiTheme="majorBidi" w:cstheme="majorBidi"/>
+          <w:color w:val="156082" w:themeColor="accent1"/>
+          <w:kern w:val="0"/>
+          <w:sz w:val="22"/>
+          <w:szCs w:val="22"/>
+          <w:highlight w:val="yellow"/>
+          <w:lang w:val="en-US"/>
+        </w:rPr>
+        <w:t>Nurhayu</w:t>
+      </w:r>
+      <w:proofErr w:type="spellEnd"/>
+      <w:r>
+        <w:rPr>
+          <w:rFonts w:asciiTheme="majorBidi" w:hAnsiTheme="majorBidi" w:cstheme="majorBidi"/>
+          <w:color w:val="156082" w:themeColor="accent1"/>
+          <w:kern w:val="0"/>
+          <w:sz w:val="22"/>
+          <w:szCs w:val="22"/>
+          <w:highlight w:val="yellow"/>
+          <w:lang w:val="en-US"/>
+        </w:rPr>
+        <w:t xml:space="preserve"> et al. 2020.</w:t>
+      </w:r>
+    </w:p>
+    <w:p>
+      <w:pPr>
+        <w:autoSpaceDE w:val="0"/>
+        <w:autoSpaceDN w:val="0"/>
+        <w:adjustRightInd w:val="0"/>
+        <w:rPr>
+          <w:rFonts w:asciiTheme="majorBidi" w:hAnsiTheme="majorBidi" w:cstheme="majorBidi"/>
+          <w:color w:val="000000"/>
+          <w:kern w:val="0"/>
+          <w:sz w:val="22"/>
+          <w:szCs w:val="22"/>
+          <w:lang w:val="en-US"/>
+        </w:rPr>
+      </w:pPr>
+    </w:p>
+    <w:p>
+      <w:pPr>
+        <w:autoSpaceDE w:val="0"/>
+        <w:autoSpaceDN w:val="0"/>
+        <w:adjustRightInd w:val="0"/>
+        <w:rPr>
+          <w:rFonts w:asciiTheme="majorBidi" w:hAnsiTheme="majorBidi" w:cstheme="majorBidi"/>
+          <w:color w:val="000000"/>
+          <w:kern w:val="0"/>
+          <w:sz w:val="22"/>
+          <w:szCs w:val="22"/>
+          <w:lang w:val="en-US"/>
+        </w:rPr>
+      </w:pPr>
+      <w:r>
+        <w:rPr>
+          <w:rFonts w:asciiTheme="majorBidi" w:hAnsiTheme="majorBidi" w:cstheme="majorBidi"/>
+          <w:color w:val="000000"/>
+          <w:kern w:val="0"/>
+          <w:sz w:val="22"/>
+          <w:szCs w:val="22"/>
+          <w:lang w:val="en-US"/>
+        </w:rPr>
+        <w:t>Some more comments, some of them more major than others:</w:t>
+      </w:r>
+    </w:p>
+    <w:p>
+      <w:pPr>
+        <w:autoSpaceDE w:val="0"/>
+        <w:autoSpaceDN w:val="0"/>
+        <w:adjustRightInd w:val="0"/>
+        <w:rPr>
+          <w:rFonts w:asciiTheme="majorBidi" w:hAnsiTheme="majorBidi" w:cstheme="majorBidi"/>
+          <w:color w:val="000000"/>
+          <w:kern w:val="0"/>
+          <w:sz w:val="22"/>
+          <w:szCs w:val="22"/>
+          <w:lang w:val="en-US"/>
+        </w:rPr>
+      </w:pPr>
+    </w:p>
+    <w:p>
+      <w:pPr>
+        <w:autoSpaceDE w:val="0"/>
+        <w:autoSpaceDN w:val="0"/>
+        <w:adjustRightInd w:val="0"/>
+        <w:rPr>
+          <w:rFonts w:asciiTheme="majorBidi" w:hAnsiTheme="majorBidi" w:cstheme="majorBidi"/>
+          <w:color w:val="000000"/>
+          <w:kern w:val="0"/>
+          <w:sz w:val="22"/>
+          <w:szCs w:val="22"/>
+          <w:lang w:val="en-US"/>
+        </w:rPr>
+      </w:pPr>
       <w:r>
         <w:rPr>
           <w:rFonts w:asciiTheme="majorBidi" w:hAnsiTheme="majorBidi" w:cstheme="majorBidi"/>
@@ -3400,488 +4160,6 @@
           <w:lang w:val="en-US"/>
         </w:rPr>
         <w:lastRenderedPageBreak/>
-        <w:t>it did not require there to be an underlying genetic variation (in the model, the right-hand bias allele goes the fixation whenever there is some selection for right-handedness and in the absence of heterozygote advantage</w:t>
-      </w:r>
-      <w:proofErr w:type="gramStart"/>
-      <w:r>
-        <w:rPr>
-          <w:rFonts w:asciiTheme="majorBidi" w:hAnsiTheme="majorBidi" w:cstheme="majorBidi"/>
-          <w:color w:val="000000"/>
-          <w:kern w:val="0"/>
-          <w:sz w:val="22"/>
-          <w:szCs w:val="22"/>
-          <w:lang w:val="en-US"/>
-        </w:rPr>
-        <w:t>), yet</w:t>
-      </w:r>
-      <w:proofErr w:type="gramEnd"/>
-      <w:r>
-        <w:rPr>
-          <w:rFonts w:asciiTheme="majorBidi" w:hAnsiTheme="majorBidi" w:cstheme="majorBidi"/>
-          <w:color w:val="000000"/>
-          <w:kern w:val="0"/>
-          <w:sz w:val="22"/>
-          <w:szCs w:val="22"/>
-          <w:lang w:val="en-US"/>
-        </w:rPr>
-        <w:t xml:space="preserve"> maintained variation in handedness due to cultural (parental) factors. However, as the paper was published in 1995, long before it became standard to include all code and analyses for replicability, the authors wanted to replicate the study, make the implementation available, </w:t>
-      </w:r>
-      <w:proofErr w:type="gramStart"/>
-      <w:r>
-        <w:rPr>
-          <w:rFonts w:asciiTheme="majorBidi" w:hAnsiTheme="majorBidi" w:cstheme="majorBidi"/>
-          <w:color w:val="000000"/>
-          <w:kern w:val="0"/>
-          <w:sz w:val="22"/>
-          <w:szCs w:val="22"/>
-          <w:lang w:val="en-US"/>
-        </w:rPr>
-        <w:t>and also</w:t>
-      </w:r>
-      <w:proofErr w:type="gramEnd"/>
-      <w:r>
-        <w:rPr>
-          <w:rFonts w:asciiTheme="majorBidi" w:hAnsiTheme="majorBidi" w:cstheme="majorBidi"/>
-          <w:color w:val="000000"/>
-          <w:kern w:val="0"/>
-          <w:sz w:val="22"/>
-          <w:szCs w:val="22"/>
-          <w:lang w:val="en-US"/>
-        </w:rPr>
-        <w:t xml:space="preserve"> puzzling out some ambiguities in the original analysis.</w:t>
-      </w:r>
-    </w:p>
-    <w:p>
-      <w:pPr>
-        <w:autoSpaceDE w:val="0"/>
-        <w:autoSpaceDN w:val="0"/>
-        <w:adjustRightInd w:val="0"/>
-        <w:rPr>
-          <w:rFonts w:asciiTheme="majorBidi" w:hAnsiTheme="majorBidi" w:cstheme="majorBidi"/>
-          <w:color w:val="000000"/>
-          <w:kern w:val="0"/>
-          <w:sz w:val="22"/>
-          <w:szCs w:val="22"/>
-          <w:lang w:val="en-US"/>
-        </w:rPr>
-      </w:pPr>
-    </w:p>
-    <w:p>
-      <w:pPr>
-        <w:autoSpaceDE w:val="0"/>
-        <w:autoSpaceDN w:val="0"/>
-        <w:adjustRightInd w:val="0"/>
-        <w:rPr>
-          <w:rFonts w:asciiTheme="majorBidi" w:hAnsiTheme="majorBidi" w:cstheme="majorBidi"/>
-          <w:color w:val="000000"/>
-          <w:kern w:val="0"/>
-          <w:sz w:val="22"/>
-          <w:szCs w:val="22"/>
-          <w:lang w:val="en-US"/>
-        </w:rPr>
-      </w:pPr>
-      <w:r>
-        <w:rPr>
-          <w:rFonts w:asciiTheme="majorBidi" w:hAnsiTheme="majorBidi" w:cstheme="majorBidi"/>
-          <w:color w:val="000000"/>
-          <w:kern w:val="0"/>
-          <w:sz w:val="22"/>
-          <w:szCs w:val="22"/>
-          <w:lang w:val="en-US"/>
-        </w:rPr>
-        <w:t>These are all very valuable goals, and I think the paper overall succeeds in them. It is generally pretty well written and easy to follow, although as an outsider to the question, I had to go back a couple of times to orient myself in the introduction.</w:t>
-      </w:r>
-    </w:p>
-    <w:p>
-      <w:pPr>
-        <w:autoSpaceDE w:val="0"/>
-        <w:autoSpaceDN w:val="0"/>
-        <w:adjustRightInd w:val="0"/>
-        <w:rPr>
-          <w:rFonts w:asciiTheme="majorBidi" w:hAnsiTheme="majorBidi" w:cstheme="majorBidi"/>
-          <w:color w:val="000000"/>
-          <w:kern w:val="0"/>
-          <w:sz w:val="22"/>
-          <w:szCs w:val="22"/>
-          <w:lang w:val="en-US"/>
-        </w:rPr>
-      </w:pPr>
-    </w:p>
-    <w:p>
-      <w:pPr>
-        <w:autoSpaceDE w:val="0"/>
-        <w:autoSpaceDN w:val="0"/>
-        <w:adjustRightInd w:val="0"/>
-        <w:rPr>
-          <w:rFonts w:asciiTheme="majorBidi" w:hAnsiTheme="majorBidi" w:cstheme="majorBidi"/>
-          <w:color w:val="156082" w:themeColor="accent1"/>
-          <w:kern w:val="0"/>
-          <w:sz w:val="22"/>
-          <w:szCs w:val="22"/>
-          <w:lang w:val="en-US"/>
-        </w:rPr>
-      </w:pPr>
-      <w:r>
-        <w:rPr>
-          <w:rFonts w:asciiTheme="majorBidi" w:hAnsiTheme="majorBidi" w:cstheme="majorBidi"/>
-          <w:color w:val="156082" w:themeColor="accent1"/>
-          <w:kern w:val="0"/>
-          <w:sz w:val="22"/>
-          <w:szCs w:val="22"/>
-          <w:lang w:val="en-US"/>
-        </w:rPr>
-        <w:t>Thank you for this supportive evaluation!</w:t>
-      </w:r>
-    </w:p>
-    <w:p>
-      <w:pPr>
-        <w:autoSpaceDE w:val="0"/>
-        <w:autoSpaceDN w:val="0"/>
-        <w:adjustRightInd w:val="0"/>
-        <w:rPr>
-          <w:rFonts w:asciiTheme="majorBidi" w:hAnsiTheme="majorBidi" w:cstheme="majorBidi"/>
-          <w:color w:val="000000"/>
-          <w:kern w:val="0"/>
-          <w:sz w:val="22"/>
-          <w:szCs w:val="22"/>
-          <w:lang w:val="en-US"/>
-        </w:rPr>
-      </w:pPr>
-    </w:p>
-    <w:p>
-      <w:pPr>
-        <w:autoSpaceDE w:val="0"/>
-        <w:autoSpaceDN w:val="0"/>
-        <w:adjustRightInd w:val="0"/>
-        <w:rPr>
-          <w:rFonts w:asciiTheme="majorBidi" w:hAnsiTheme="majorBidi" w:cstheme="majorBidi"/>
-          <w:color w:val="000000"/>
-          <w:kern w:val="0"/>
-          <w:sz w:val="22"/>
-          <w:szCs w:val="22"/>
-          <w:lang w:val="en-US"/>
-        </w:rPr>
-      </w:pPr>
-      <w:r>
-        <w:rPr>
-          <w:rFonts w:asciiTheme="majorBidi" w:hAnsiTheme="majorBidi" w:cstheme="majorBidi"/>
-          <w:color w:val="000000"/>
-          <w:kern w:val="0"/>
-          <w:sz w:val="22"/>
-          <w:szCs w:val="22"/>
-          <w:lang w:val="en-US"/>
-        </w:rPr>
-        <w:t xml:space="preserve">My main problem is that while the authors successfully and openly reproduce Laland et al.’s results, they seem very deliberate in stopping there (I acknowledge they consider an elaboration of Laland et </w:t>
-      </w:r>
-      <w:proofErr w:type="spellStart"/>
-      <w:r>
-        <w:rPr>
-          <w:rFonts w:asciiTheme="majorBidi" w:hAnsiTheme="majorBidi" w:cstheme="majorBidi"/>
-          <w:color w:val="000000"/>
-          <w:kern w:val="0"/>
-          <w:sz w:val="22"/>
-          <w:szCs w:val="22"/>
-          <w:lang w:val="en-US"/>
-        </w:rPr>
-        <w:t>al’s</w:t>
-      </w:r>
-      <w:proofErr w:type="spellEnd"/>
-      <w:r>
-        <w:rPr>
-          <w:rFonts w:asciiTheme="majorBidi" w:hAnsiTheme="majorBidi" w:cstheme="majorBidi"/>
-          <w:color w:val="000000"/>
-          <w:kern w:val="0"/>
-          <w:sz w:val="22"/>
-          <w:szCs w:val="22"/>
-          <w:lang w:val="en-US"/>
-        </w:rPr>
-        <w:t xml:space="preserve"> model). </w:t>
-      </w:r>
-      <w:proofErr w:type="gramStart"/>
-      <w:r>
-        <w:rPr>
-          <w:rFonts w:asciiTheme="majorBidi" w:hAnsiTheme="majorBidi" w:cstheme="majorBidi"/>
-          <w:color w:val="000000"/>
-          <w:kern w:val="0"/>
-          <w:sz w:val="22"/>
-          <w:szCs w:val="22"/>
-          <w:lang w:val="en-US"/>
-        </w:rPr>
-        <w:t>In particular, they</w:t>
-      </w:r>
-      <w:proofErr w:type="gramEnd"/>
-      <w:r>
-        <w:rPr>
-          <w:rFonts w:asciiTheme="majorBidi" w:hAnsiTheme="majorBidi" w:cstheme="majorBidi"/>
-          <w:color w:val="000000"/>
-          <w:kern w:val="0"/>
-          <w:sz w:val="22"/>
-          <w:szCs w:val="22"/>
-          <w:lang w:val="en-US"/>
-        </w:rPr>
-        <w:t xml:space="preserve"> are only analyzing the exact datasets Laland et al. analyzed. This strikes me very odd: surely in the last (exactly) 30 years since Laland et al. was published, we have had much more data? Given some of the datasets Laland et al consider go back to the 70s (and possibly earlier?) this is even an opportunity to document how estimates might have changed over a meaningful </w:t>
-      </w:r>
-      <w:proofErr w:type="gramStart"/>
-      <w:r>
-        <w:rPr>
-          <w:rFonts w:asciiTheme="majorBidi" w:hAnsiTheme="majorBidi" w:cstheme="majorBidi"/>
-          <w:color w:val="000000"/>
-          <w:kern w:val="0"/>
-          <w:sz w:val="22"/>
-          <w:szCs w:val="22"/>
-          <w:lang w:val="en-US"/>
-        </w:rPr>
-        <w:t>period of time</w:t>
-      </w:r>
-      <w:proofErr w:type="gramEnd"/>
-      <w:r>
-        <w:rPr>
-          <w:rFonts w:asciiTheme="majorBidi" w:hAnsiTheme="majorBidi" w:cstheme="majorBidi"/>
-          <w:color w:val="000000"/>
-          <w:kern w:val="0"/>
-          <w:sz w:val="22"/>
-          <w:szCs w:val="22"/>
-          <w:lang w:val="en-US"/>
-        </w:rPr>
-        <w:t xml:space="preserve"> (&gt;= two generations!). The authors even mention this on line 601 and I am surprised that the authors have not </w:t>
-      </w:r>
-      <w:proofErr w:type="gramStart"/>
-      <w:r>
-        <w:rPr>
-          <w:rFonts w:asciiTheme="majorBidi" w:hAnsiTheme="majorBidi" w:cstheme="majorBidi"/>
-          <w:color w:val="000000"/>
-          <w:kern w:val="0"/>
-          <w:sz w:val="22"/>
-          <w:szCs w:val="22"/>
-          <w:lang w:val="en-US"/>
-        </w:rPr>
-        <w:t>made an attempt</w:t>
-      </w:r>
-      <w:proofErr w:type="gramEnd"/>
-      <w:r>
-        <w:rPr>
-          <w:rFonts w:asciiTheme="majorBidi" w:hAnsiTheme="majorBidi" w:cstheme="majorBidi"/>
-          <w:color w:val="000000"/>
-          <w:kern w:val="0"/>
-          <w:sz w:val="22"/>
-          <w:szCs w:val="22"/>
-          <w:lang w:val="en-US"/>
-        </w:rPr>
-        <w:t xml:space="preserve"> on this. I understand some of this data </w:t>
-      </w:r>
-      <w:proofErr w:type="gramStart"/>
-      <w:r>
-        <w:rPr>
-          <w:rFonts w:asciiTheme="majorBidi" w:hAnsiTheme="majorBidi" w:cstheme="majorBidi"/>
-          <w:color w:val="000000"/>
-          <w:kern w:val="0"/>
-          <w:sz w:val="22"/>
-          <w:szCs w:val="22"/>
-          <w:lang w:val="en-US"/>
-        </w:rPr>
-        <w:t>is might be</w:t>
-      </w:r>
-      <w:proofErr w:type="gramEnd"/>
-      <w:r>
-        <w:rPr>
-          <w:rFonts w:asciiTheme="majorBidi" w:hAnsiTheme="majorBidi" w:cstheme="majorBidi"/>
-          <w:color w:val="000000"/>
-          <w:kern w:val="0"/>
-          <w:sz w:val="22"/>
-          <w:szCs w:val="22"/>
-          <w:lang w:val="en-US"/>
-        </w:rPr>
-        <w:t xml:space="preserve"> hard to obtain (given privacy requirements) but the authors make no mention of trying.</w:t>
-      </w:r>
-    </w:p>
-    <w:p>
-      <w:pPr>
-        <w:autoSpaceDE w:val="0"/>
-        <w:autoSpaceDN w:val="0"/>
-        <w:adjustRightInd w:val="0"/>
-        <w:rPr>
-          <w:rFonts w:asciiTheme="majorBidi" w:hAnsiTheme="majorBidi" w:cstheme="majorBidi"/>
-          <w:color w:val="000000"/>
-          <w:kern w:val="0"/>
-          <w:sz w:val="22"/>
-          <w:szCs w:val="22"/>
-          <w:lang w:val="en-US"/>
-        </w:rPr>
-      </w:pPr>
-    </w:p>
-    <w:p>
-      <w:pPr>
-        <w:autoSpaceDE w:val="0"/>
-        <w:autoSpaceDN w:val="0"/>
-        <w:adjustRightInd w:val="0"/>
-        <w:rPr>
-          <w:rFonts w:asciiTheme="majorBidi" w:hAnsiTheme="majorBidi" w:cstheme="majorBidi"/>
-          <w:color w:val="000000"/>
-          <w:kern w:val="0"/>
-          <w:sz w:val="22"/>
-          <w:szCs w:val="22"/>
-          <w:lang w:val="en-US"/>
-        </w:rPr>
-      </w:pPr>
-      <w:r>
-        <w:rPr>
-          <w:rFonts w:asciiTheme="majorBidi" w:hAnsiTheme="majorBidi" w:cstheme="majorBidi"/>
-          <w:color w:val="000000"/>
-          <w:kern w:val="0"/>
-          <w:sz w:val="22"/>
-          <w:szCs w:val="22"/>
-          <w:lang w:val="en-US"/>
-        </w:rPr>
-        <w:t>Instead, the paper focuses on the technical aspects of trying to reproduce the work (such as inferring some of the ambiguities in the original implementation). While these are very valuable and indeed, enablers of future work, I cannot help but feel there is a bit of a missed opportunity here for more substantive advancement and impact on the question than a purely (reproduction of) methods paper. I would encourage the authors to check this.</w:t>
-      </w:r>
-    </w:p>
-    <w:p>
-      <w:pPr>
-        <w:autoSpaceDE w:val="0"/>
-        <w:autoSpaceDN w:val="0"/>
-        <w:adjustRightInd w:val="0"/>
-        <w:rPr>
-          <w:rFonts w:asciiTheme="majorBidi" w:hAnsiTheme="majorBidi" w:cstheme="majorBidi"/>
-          <w:color w:val="000000"/>
-          <w:kern w:val="0"/>
-          <w:sz w:val="22"/>
-          <w:szCs w:val="22"/>
-          <w:lang w:val="en-US"/>
-        </w:rPr>
-      </w:pPr>
-    </w:p>
-    <w:p>
-      <w:pPr>
-        <w:autoSpaceDE w:val="0"/>
-        <w:autoSpaceDN w:val="0"/>
-        <w:adjustRightInd w:val="0"/>
-        <w:rPr>
-          <w:rFonts w:asciiTheme="majorBidi" w:hAnsiTheme="majorBidi" w:cstheme="majorBidi"/>
-          <w:color w:val="156082" w:themeColor="accent1"/>
-          <w:kern w:val="0"/>
-          <w:sz w:val="22"/>
-          <w:szCs w:val="22"/>
-          <w:lang w:val="en-US"/>
-        </w:rPr>
-      </w:pPr>
-      <w:r>
-        <w:rPr>
-          <w:rFonts w:asciiTheme="majorBidi" w:hAnsiTheme="majorBidi" w:cstheme="majorBidi"/>
-          <w:color w:val="156082" w:themeColor="accent1"/>
-          <w:kern w:val="0"/>
-          <w:sz w:val="22"/>
-          <w:szCs w:val="22"/>
-          <w:highlight w:val="yellow"/>
-          <w:lang w:val="en-US"/>
-        </w:rPr>
-        <w:t xml:space="preserve">Thank you, we have now added an analysis of a new dataset published in </w:t>
-      </w:r>
-      <w:proofErr w:type="spellStart"/>
-      <w:r>
-        <w:rPr>
-          <w:rFonts w:asciiTheme="majorBidi" w:hAnsiTheme="majorBidi" w:cstheme="majorBidi"/>
-          <w:color w:val="156082" w:themeColor="accent1"/>
-          <w:kern w:val="0"/>
-          <w:sz w:val="22"/>
-          <w:szCs w:val="22"/>
-          <w:highlight w:val="yellow"/>
-          <w:lang w:val="en-US"/>
-        </w:rPr>
-        <w:t>Nurhayu</w:t>
-      </w:r>
-      <w:proofErr w:type="spellEnd"/>
-      <w:r>
-        <w:rPr>
-          <w:rFonts w:asciiTheme="majorBidi" w:hAnsiTheme="majorBidi" w:cstheme="majorBidi"/>
-          <w:color w:val="156082" w:themeColor="accent1"/>
-          <w:kern w:val="0"/>
-          <w:sz w:val="22"/>
-          <w:szCs w:val="22"/>
-          <w:highlight w:val="yellow"/>
-          <w:lang w:val="en-US"/>
-        </w:rPr>
-        <w:t xml:space="preserve"> et al. 2020.</w:t>
-      </w:r>
-    </w:p>
-    <w:p>
-      <w:pPr>
-        <w:autoSpaceDE w:val="0"/>
-        <w:autoSpaceDN w:val="0"/>
-        <w:adjustRightInd w:val="0"/>
-        <w:rPr>
-          <w:rFonts w:asciiTheme="majorBidi" w:hAnsiTheme="majorBidi" w:cstheme="majorBidi"/>
-          <w:color w:val="000000"/>
-          <w:kern w:val="0"/>
-          <w:sz w:val="22"/>
-          <w:szCs w:val="22"/>
-          <w:lang w:val="en-US"/>
-        </w:rPr>
-      </w:pPr>
-    </w:p>
-    <w:p>
-      <w:pPr>
-        <w:autoSpaceDE w:val="0"/>
-        <w:autoSpaceDN w:val="0"/>
-        <w:adjustRightInd w:val="0"/>
-        <w:rPr>
-          <w:rFonts w:asciiTheme="majorBidi" w:hAnsiTheme="majorBidi" w:cstheme="majorBidi"/>
-          <w:color w:val="000000"/>
-          <w:kern w:val="0"/>
-          <w:sz w:val="22"/>
-          <w:szCs w:val="22"/>
-          <w:lang w:val="en-US"/>
-        </w:rPr>
-      </w:pPr>
-      <w:r>
-        <w:rPr>
-          <w:rFonts w:asciiTheme="majorBidi" w:hAnsiTheme="majorBidi" w:cstheme="majorBidi"/>
-          <w:color w:val="000000"/>
-          <w:kern w:val="0"/>
-          <w:sz w:val="22"/>
-          <w:szCs w:val="22"/>
-          <w:lang w:val="en-US"/>
-        </w:rPr>
-        <w:t>Some more comments, some of them more major than others:</w:t>
-      </w:r>
-    </w:p>
-    <w:p>
-      <w:pPr>
-        <w:autoSpaceDE w:val="0"/>
-        <w:autoSpaceDN w:val="0"/>
-        <w:adjustRightInd w:val="0"/>
-        <w:rPr>
-          <w:rFonts w:asciiTheme="majorBidi" w:hAnsiTheme="majorBidi" w:cstheme="majorBidi"/>
-          <w:color w:val="000000"/>
-          <w:kern w:val="0"/>
-          <w:sz w:val="22"/>
-          <w:szCs w:val="22"/>
-          <w:lang w:val="en-US"/>
-        </w:rPr>
-      </w:pPr>
-    </w:p>
-    <w:p>
-      <w:pPr>
-        <w:autoSpaceDE w:val="0"/>
-        <w:autoSpaceDN w:val="0"/>
-        <w:adjustRightInd w:val="0"/>
-        <w:rPr>
-          <w:rFonts w:asciiTheme="majorBidi" w:hAnsiTheme="majorBidi" w:cstheme="majorBidi"/>
-          <w:color w:val="000000"/>
-          <w:kern w:val="0"/>
-          <w:sz w:val="22"/>
-          <w:szCs w:val="22"/>
-          <w:lang w:val="en-US"/>
-        </w:rPr>
-      </w:pPr>
-      <w:r>
-        <w:rPr>
-          <w:rFonts w:asciiTheme="majorBidi" w:hAnsiTheme="majorBidi" w:cstheme="majorBidi"/>
-          <w:color w:val="000000"/>
-          <w:kern w:val="0"/>
-          <w:sz w:val="22"/>
-          <w:szCs w:val="22"/>
-          <w:lang w:val="en-US"/>
-        </w:rPr>
         <w:t>One very crucial part of the argument in the introduction that I had to go back to really catch is that Laland et al. model predicts *all* variation in handedness is cultural/parental. You do say something equivalent, but in a slightly awkward way that made me overlook it at first reading: line 108 says that gene-culture interaction will not maintain genetic variation, but stops short of saying that therefore ALL variation in the equilibrium of the model is due to non-genetically heritable chance (the fixed allele only biasing but being random), and cultural transmission.  (In fact, initially I was confused by this sentence, since it highlights genetic variation gets depleted in the absence of heterozygote advantage, and calls this contrary to the purely genetic models, but that’s also true of them: what you instead mean is that genetic variation does not have to be maintained in the Laland et al model.)</w:t>
       </w:r>
     </w:p>
@@ -4021,19 +4299,7 @@
           <w:szCs w:val="22"/>
           <w:lang w:val="en-US"/>
         </w:rPr>
-        <w:t xml:space="preserve">Another comment on the introduction is that the discussion of the conceptual thinking stops with Laland et al 1995. There are a handful of more recent papers cited but only as describing some general patterns. </w:t>
-      </w:r>
-      <w:r>
-        <w:rPr>
-          <w:rFonts w:asciiTheme="majorBidi" w:hAnsiTheme="majorBidi" w:cstheme="majorBidi"/>
-          <w:color w:val="000000"/>
-          <w:kern w:val="0"/>
-          <w:sz w:val="22"/>
-          <w:szCs w:val="22"/>
-          <w:lang w:val="en-US"/>
-        </w:rPr>
-        <w:lastRenderedPageBreak/>
-        <w:t xml:space="preserve">Did people really stop theorizing about handedness in </w:t>
+        <w:t xml:space="preserve">Another comment on the introduction is that the discussion of the conceptual thinking stops with Laland et al 1995. There are a handful of more recent papers cited but only as describing some general patterns. Did people really stop theorizing about handedness in </w:t>
       </w:r>
       <w:r>
         <w:rPr>
@@ -4483,7 +4749,19 @@
           <w:szCs w:val="22"/>
           <w:lang w:val="en-US"/>
         </w:rPr>
-        <w:t xml:space="preserve"> that your goal is not to defend the Laland et al. model against other models necessarily, but also again, the last 30 years did see a lot more genomic data come out (as well as cultural) and it seems strange not to comment on these much at all.</w:t>
+        <w:t xml:space="preserve"> that your goal is not to defend the </w:t>
+      </w:r>
+      <w:r>
+        <w:rPr>
+          <w:rFonts w:asciiTheme="majorBidi" w:hAnsiTheme="majorBidi" w:cstheme="majorBidi"/>
+          <w:color w:val="000000"/>
+          <w:kern w:val="0"/>
+          <w:sz w:val="22"/>
+          <w:szCs w:val="22"/>
+          <w:lang w:val="en-US"/>
+        </w:rPr>
+        <w:lastRenderedPageBreak/>
+        <w:t>Laland et al. model against other models necessarily, but also again, the last 30 years did see a lot more genomic data come out (as well as cultural) and it seems strange not to comment on these much at all.</w:t>
       </w:r>
     </w:p>
     <w:p>
@@ -4685,7 +4963,6 @@
           <w:szCs w:val="22"/>
           <w:lang w:val="en-US"/>
         </w:rPr>
-        <w:lastRenderedPageBreak/>
         <w:t xml:space="preserve">In all, I think this is a very worthwhile goal (replicating, updating, and making accessible a classic analysis), and the authors have produced a </w:t>
       </w:r>
       <w:proofErr w:type="gramStart"/>
@@ -4781,6 +5058,11 @@
         <w:docPartUnique/>
       </w:docPartObj>
     </w:sdtPr>
+    <w:sdtEndPr>
+      <w:rPr>
+        <w:rStyle w:val="PageNumber"/>
+      </w:rPr>
+    </w:sdtEndPr>
     <w:sdtContent>
       <w:p>
         <w:pPr>
@@ -4833,6 +5115,11 @@
         <w:docPartUnique/>
       </w:docPartObj>
     </w:sdtPr>
+    <w:sdtEndPr>
+      <w:rPr>
+        <w:rStyle w:val="PageNumber"/>
+      </w:rPr>
+    </w:sdtEndPr>
     <w:sdtContent>
       <w:p>
         <w:pPr>

</xml_diff>

<commit_message>
added extended model recursions
</commit_message>
<xml_diff>
--- a/response_to_reviewers.docx
+++ b/response_to_reviewers.docx
@@ -43,7 +43,7 @@
           <w:sz w:val="22"/>
           <w:szCs w:val="22"/>
         </w:rPr>
-        <w:t>September 28, 2025</w:t>
+        <w:t>October 19, 2025</w:t>
       </w:r>
       <w:r>
         <w:rPr>
@@ -1329,7 +1329,29 @@
           <w:szCs w:val="22"/>
           <w:lang w:val="en-US"/>
         </w:rPr>
-        <w:t>We have considered moving this to the supplementary. However, of the challenge in reproducing the analysis of Laland et al. (1995), as well as that of McManus (1985) in a separate manuscript, was because the details of the adjustment method were unclear. We therefore prefer to leave all the details here in the main text, if this is OK with the reviewer and editor.</w:t>
+        <w:t xml:space="preserve">We have considered moving this to the supplementary. However, of the challenge in reproducing the analysis of Laland et al. (1995), as well as that of McManus (1985) in a separate manuscript, was because the details of the adjustment method were unclear. We therefore prefer to leave all the details here in the main text, if this is OK with the reviewer and </w:t>
+      </w:r>
+      <w:r>
+        <w:rPr>
+          <w:rFonts w:asciiTheme="majorBidi" w:hAnsiTheme="majorBidi" w:cstheme="majorBidi"/>
+          <w:color w:val="156082" w:themeColor="accent1"/>
+          <w:kern w:val="0"/>
+          <w:sz w:val="22"/>
+          <w:szCs w:val="22"/>
+          <w:lang w:val="en-US"/>
+        </w:rPr>
+        <w:t xml:space="preserve">the </w:t>
+      </w:r>
+      <w:r>
+        <w:rPr>
+          <w:rFonts w:asciiTheme="majorBidi" w:hAnsiTheme="majorBidi" w:cstheme="majorBidi"/>
+          <w:color w:val="156082" w:themeColor="accent1"/>
+          <w:kern w:val="0"/>
+          <w:sz w:val="22"/>
+          <w:szCs w:val="22"/>
+          <w:lang w:val="en-US"/>
+        </w:rPr>
+        <w:t>editor.</w:t>
       </w:r>
     </w:p>
     <w:p>
@@ -1608,7 +1630,6 @@
           <w:kern w:val="0"/>
           <w:sz w:val="22"/>
           <w:szCs w:val="22"/>
-          <w:highlight w:val="yellow"/>
           <w:lang w:val="en-US"/>
         </w:rPr>
         <w:t>The recursions for the extended model now appear in</w:t>
@@ -1623,6 +1644,17 @@
           <w:lang w:val="en-US"/>
         </w:rPr>
         <w:t xml:space="preserve"> </w:t>
+      </w:r>
+      <w:r>
+        <w:rPr>
+          <w:rFonts w:asciiTheme="majorBidi" w:hAnsiTheme="majorBidi" w:cstheme="majorBidi"/>
+          <w:color w:val="156082" w:themeColor="accent1"/>
+          <w:kern w:val="0"/>
+          <w:sz w:val="22"/>
+          <w:szCs w:val="22"/>
+          <w:lang w:val="en-US"/>
+        </w:rPr>
+        <w:t>supplementary text S8.</w:t>
       </w:r>
     </w:p>
     <w:p>
@@ -2229,40 +2261,7 @@
           <w:szCs w:val="22"/>
           <w:lang w:val="en-US"/>
         </w:rPr>
-        <w:t>Likelihood ratio tests comparing nested models revealed statistically significant differences in model fit (all p-values &lt; 10-5  except for Laland et al.’s two- and three-parameter models, for which p=0.</w:t>
-      </w:r>
-      <w:r>
-        <w:rPr>
-          <w:rFonts w:asciiTheme="majorBidi" w:hAnsiTheme="majorBidi" w:cstheme="majorBidi"/>
-          <w:color w:val="156082" w:themeColor="accent1"/>
-          <w:kern w:val="0"/>
-          <w:sz w:val="22"/>
-          <w:szCs w:val="22"/>
-          <w:lang w:val="en-US"/>
-        </w:rPr>
-        <w:t>0</w:t>
-      </w:r>
-      <w:r>
-        <w:rPr>
-          <w:rFonts w:asciiTheme="majorBidi" w:hAnsiTheme="majorBidi" w:cstheme="majorBidi"/>
-          <w:color w:val="156082" w:themeColor="accent1"/>
-          <w:kern w:val="0"/>
-          <w:sz w:val="22"/>
-          <w:szCs w:val="22"/>
-          <w:lang w:val="en-US"/>
-        </w:rPr>
-        <w:t>7), indicating that the models accounting for sex differences provide a significantly better fit to the data, but not directly contradicting Laland et al.’s hypothesis that β can be omitted.</w:t>
-      </w:r>
-      <w:r>
-        <w:rPr>
-          <w:rFonts w:asciiTheme="majorBidi" w:hAnsiTheme="majorBidi" w:cstheme="majorBidi"/>
-          <w:color w:val="156082" w:themeColor="accent1"/>
-          <w:kern w:val="0"/>
-          <w:sz w:val="22"/>
-          <w:szCs w:val="22"/>
-          <w:lang w:val="en-US"/>
-        </w:rPr>
-        <w:t>”</w:t>
+        <w:t>Likelihood ratio tests comparing nested models revealed statistically significant differences in model fit (all p-values &lt; 10-5  except for Laland et al.’s two- and three-parameter models, for which p=0.07), indicating that the models accounting for sex differences provide a significantly better fit to the data, but not directly contradicting Laland et al.’s hypothesis that β can be omitted.”</w:t>
       </w:r>
     </w:p>
     <w:p>
@@ -5058,11 +5057,6 @@
         <w:docPartUnique/>
       </w:docPartObj>
     </w:sdtPr>
-    <w:sdtEndPr>
-      <w:rPr>
-        <w:rStyle w:val="PageNumber"/>
-      </w:rPr>
-    </w:sdtEndPr>
     <w:sdtContent>
       <w:p>
         <w:pPr>
@@ -5115,11 +5109,6 @@
         <w:docPartUnique/>
       </w:docPartObj>
     </w:sdtPr>
-    <w:sdtEndPr>
-      <w:rPr>
-        <w:rStyle w:val="PageNumber"/>
-      </w:rPr>
-    </w:sdtEndPr>
     <w:sdtContent>
       <w:p>
         <w:pPr>
@@ -5788,6 +5777,7 @@
   <w:style w:type="character" w:default="1" w:styleId="DefaultParagraphFont">
     <w:name w:val="Default Paragraph Font"/>
     <w:uiPriority w:val="1"/>
+    <w:semiHidden/>
     <w:unhideWhenUsed/>
   </w:style>
   <w:style w:type="table" w:default="1" w:styleId="TableNormal">

</xml_diff>